<commit_message>
Corrected backup instructions in the admin guide
</commit_message>
<xml_diff>
--- a/BridgeOpsClient/Documentation/Bridge Manager Administration Guide.docx
+++ b/BridgeOpsClient/Documentation/Bridge Manager Administration Guide.docx
@@ -1,6 +1,6 @@
 
 <file path=word/document.xml><?xml version="1.0" encoding="utf-8"?>
-<w:document xmlns:wpc="http://schemas.microsoft.com/office/word/2010/wordprocessingCanvas" xmlns:cx="http://schemas.microsoft.com/office/drawing/2014/chartex" xmlns:cx1="http://schemas.microsoft.com/office/drawing/2015/9/8/chartex" xmlns:cx2="http://schemas.microsoft.com/office/drawing/2015/10/21/chartex" xmlns:cx3="http://schemas.microsoft.com/office/drawing/2016/5/9/chartex" xmlns:cx4="http://schemas.microsoft.com/office/drawing/2016/5/10/chartex" xmlns:cx5="http://schemas.microsoft.com/office/drawing/2016/5/11/chartex" xmlns:cx6="http://schemas.microsoft.com/office/drawing/2016/5/12/chartex" xmlns:cx7="http://schemas.microsoft.com/office/drawing/2016/5/13/chartex" xmlns:cx8="http://schemas.microsoft.com/office/drawing/2016/5/14/chartex" xmlns:mc="http://schemas.openxmlformats.org/markup-compatibility/2006" xmlns:aink="http://schemas.microsoft.com/office/drawing/2016/ink" xmlns:am3d="http://schemas.microsoft.com/office/drawing/2017/model3d" xmlns:o="urn:schemas-microsoft-com:office:office" xmlns:oel="http://schemas.microsoft.com/office/2019/extlst" xmlns:r="http://schemas.openxmlformats.org/officeDocument/2006/relationships" xmlns:m="http://schemas.openxmlformats.org/officeDocument/2006/math" xmlns:v="urn:schemas-microsoft-com:vml" xmlns:wp14="http://schemas.microsoft.com/office/word/2010/wordprocessingDrawing" xmlns:wp="http://schemas.openxmlformats.org/drawingml/2006/wordprocessingDrawing" xmlns:w10="urn:schemas-microsoft-com:office:word" xmlns:w="http://schemas.openxmlformats.org/wordprocessingml/2006/main" xmlns:w14="http://schemas.microsoft.com/office/word/2010/wordml" xmlns:w15="http://schemas.microsoft.com/office/word/2012/wordml" xmlns:w16cex="http://schemas.microsoft.com/office/word/2018/wordml/cex" xmlns:w16cid="http://schemas.microsoft.com/office/word/2016/wordml/cid" xmlns:w16="http://schemas.microsoft.com/office/word/2018/wordml" xmlns:w16du="http://schemas.microsoft.com/office/word/2023/wordml/word16du" xmlns:w16sdtdh="http://schemas.microsoft.com/office/word/2020/wordml/sdtdatahash" xmlns:w16sdtfl="http://schemas.microsoft.com/office/word/2024/wordml/sdtformatlock" xmlns:w16se="http://schemas.microsoft.com/office/word/2015/wordml/symex" xmlns:wpg="http://schemas.microsoft.com/office/word/2010/wordprocessingGroup" xmlns:wpi="http://schemas.microsoft.com/office/word/2010/wordprocessingInk" xmlns:wne="http://schemas.microsoft.com/office/word/2006/wordml" xmlns:wps="http://schemas.microsoft.com/office/word/2010/wordprocessingShape" mc:Ignorable="w14 w15 w16se w16cid w16 w16cex w16sdtdh w16sdtfl w16du wp14">
+<w:document xmlns:wpc="http://schemas.microsoft.com/office/word/2010/wordprocessingCanvas" xmlns:cx="http://schemas.microsoft.com/office/drawing/2014/chartex" xmlns:cx1="http://schemas.microsoft.com/office/drawing/2015/9/8/chartex" xmlns:cx2="http://schemas.microsoft.com/office/drawing/2015/10/21/chartex" xmlns:cx3="http://schemas.microsoft.com/office/drawing/2016/5/9/chartex" xmlns:cx4="http://schemas.microsoft.com/office/drawing/2016/5/10/chartex" xmlns:cx5="http://schemas.microsoft.com/office/drawing/2016/5/11/chartex" xmlns:cx6="http://schemas.microsoft.com/office/drawing/2016/5/12/chartex" xmlns:cx7="http://schemas.microsoft.com/office/drawing/2016/5/13/chartex" xmlns:cx8="http://schemas.microsoft.com/office/drawing/2016/5/14/chartex" xmlns:mc="http://schemas.openxmlformats.org/markup-compatibility/2006" xmlns:aink="http://schemas.microsoft.com/office/drawing/2016/ink" xmlns:am3d="http://schemas.microsoft.com/office/drawing/2017/model3d" xmlns:o="urn:schemas-microsoft-com:office:office" xmlns:oel="http://schemas.microsoft.com/office/2019/extlst" xmlns:r="http://schemas.openxmlformats.org/officeDocument/2006/relationships" xmlns:m="http://schemas.openxmlformats.org/officeDocument/2006/math" xmlns:v="urn:schemas-microsoft-com:vml" xmlns:wp14="http://schemas.microsoft.com/office/word/2010/wordprocessingDrawing" xmlns:wp="http://schemas.openxmlformats.org/drawingml/2006/wordprocessingDrawing" xmlns:w10="urn:schemas-microsoft-com:office:word" xmlns:w="http://schemas.openxmlformats.org/wordprocessingml/2006/main" xmlns:w14="http://schemas.microsoft.com/office/word/2010/wordml" xmlns:w15="http://schemas.microsoft.com/office/word/2012/wordml" xmlns:w16cex="http://schemas.microsoft.com/office/word/2018/wordml/cex" xmlns:w16cid="http://schemas.microsoft.com/office/word/2016/wordml/cid" xmlns:w16="http://schemas.microsoft.com/office/word/2018/wordml" xmlns:w16sdtdh="http://schemas.microsoft.com/office/word/2020/wordml/sdtdatahash" xmlns:w16se="http://schemas.microsoft.com/office/word/2015/wordml/symex" xmlns:wpg="http://schemas.microsoft.com/office/word/2010/wordprocessingGroup" xmlns:wpi="http://schemas.microsoft.com/office/word/2010/wordprocessingInk" xmlns:wne="http://schemas.microsoft.com/office/word/2006/wordml" xmlns:wps="http://schemas.microsoft.com/office/word/2010/wordprocessingShape" mc:Ignorable="w14 w15 w16se w16cid w16 w16cex w16sdtdh wp14">
   <w:body>
     <w:p>
       <w:pPr>
@@ -74,7 +74,6 @@
         </w:rPr>
         <w:t xml:space="preserve"> </w:t>
       </w:r>
-      <w:proofErr w:type="gramStart"/>
       <w:r>
         <w:rPr>
           <w:sz w:val="48"/>
@@ -98,17 +97,7 @@
           <w:sz w:val="36"/>
           <w:szCs w:val="36"/>
         </w:rPr>
-        <w:t>Administration</w:t>
-      </w:r>
-      <w:proofErr w:type="gramEnd"/>
-      <w:r>
-        <w:rPr>
-          <w:b/>
-          <w:bCs/>
-          <w:sz w:val="36"/>
-          <w:szCs w:val="36"/>
-        </w:rPr>
-        <w:t xml:space="preserve"> Guide</w:t>
+        <w:t>Administration Guide</w:t>
       </w:r>
       <w:r>
         <w:rPr>
@@ -337,7 +326,6 @@
                               </w:rPr>
                               <w:tab/>
                             </w:r>
-                            <w:proofErr w:type="gramStart"/>
                             <w:r>
                               <w:rPr>
                                 <w:sz w:val="20"/>
@@ -355,7 +343,6 @@
                               </w:rPr>
                               <w:t>1</w:t>
                             </w:r>
-                            <w:proofErr w:type="gramEnd"/>
                           </w:p>
                           <w:p>
                             <w:pPr>
@@ -380,7 +367,6 @@
                               </w:rPr>
                               <w:tab/>
                             </w:r>
-                            <w:proofErr w:type="gramStart"/>
                             <w:r>
                               <w:rPr>
                                 <w:sz w:val="20"/>
@@ -396,7 +382,6 @@
                               </w:rPr>
                               <w:t>1</w:t>
                             </w:r>
-                            <w:proofErr w:type="gramEnd"/>
                           </w:p>
                           <w:p>
                             <w:pPr>
@@ -436,7 +421,6 @@
                               </w:rPr>
                               <w:tab/>
                             </w:r>
-                            <w:proofErr w:type="gramStart"/>
                             <w:r>
                               <w:rPr>
                                 <w:sz w:val="20"/>
@@ -454,7 +438,6 @@
                               </w:rPr>
                               <w:t>2</w:t>
                             </w:r>
-                            <w:proofErr w:type="gramEnd"/>
                           </w:p>
                           <w:p>
                             <w:pPr>
@@ -486,7 +469,6 @@
                               </w:rPr>
                               <w:tab/>
                             </w:r>
-                            <w:proofErr w:type="gramStart"/>
                             <w:r>
                               <w:rPr>
                                 <w:sz w:val="20"/>
@@ -508,7 +490,6 @@
                               </w:rPr>
                               <w:t>2</w:t>
                             </w:r>
-                            <w:proofErr w:type="gramEnd"/>
                           </w:p>
                           <w:p>
                             <w:pPr>
@@ -548,7 +529,6 @@
                               </w:rPr>
                               <w:tab/>
                             </w:r>
-                            <w:proofErr w:type="gramStart"/>
                             <w:r>
                               <w:rPr>
                                 <w:sz w:val="20"/>
@@ -566,7 +546,6 @@
                               </w:rPr>
                               <w:t>2</w:t>
                             </w:r>
-                            <w:proofErr w:type="gramEnd"/>
                           </w:p>
                           <w:p>
                             <w:pPr>
@@ -606,7 +585,6 @@
                               </w:rPr>
                               <w:tab/>
                             </w:r>
-                            <w:proofErr w:type="gramStart"/>
                             <w:r>
                               <w:rPr>
                                 <w:sz w:val="20"/>
@@ -624,7 +602,6 @@
                               </w:rPr>
                               <w:t>3</w:t>
                             </w:r>
-                            <w:proofErr w:type="gramEnd"/>
                           </w:p>
                           <w:p>
                             <w:pPr>
@@ -650,7 +627,6 @@
                               </w:rPr>
                               <w:tab/>
                             </w:r>
-                            <w:proofErr w:type="gramStart"/>
                             <w:r>
                               <w:rPr>
                                 <w:sz w:val="20"/>
@@ -668,7 +644,6 @@
                               </w:rPr>
                               <w:t>4</w:t>
                             </w:r>
-                            <w:proofErr w:type="gramEnd"/>
                           </w:p>
                           <w:p>
                             <w:pPr>
@@ -687,7 +662,6 @@
                               </w:rPr>
                               <w:t>Customise Network Port Settings</w:t>
                             </w:r>
-                            <w:proofErr w:type="gramStart"/>
                             <w:r>
                               <w:rPr>
                                 <w:sz w:val="20"/>
@@ -711,7 +685,6 @@
                               </w:rPr>
                               <w:t>4</w:t>
                             </w:r>
-                            <w:proofErr w:type="gramEnd"/>
                           </w:p>
                           <w:p>
                             <w:pPr>
@@ -732,7 +705,6 @@
                               </w:rPr>
                               <w:t>Creating and Restoring From Backups</w:t>
                             </w:r>
-                            <w:proofErr w:type="gramStart"/>
                             <w:r>
                               <w:rPr>
                                 <w:b/>
@@ -757,7 +729,6 @@
                               </w:rPr>
                               <w:t>4</w:t>
                             </w:r>
-                            <w:proofErr w:type="gramEnd"/>
                           </w:p>
                           <w:p>
                             <w:pPr>
@@ -789,7 +760,6 @@
                               </w:rPr>
                               <w:tab/>
                             </w:r>
-                            <w:proofErr w:type="gramStart"/>
                             <w:r>
                               <w:rPr>
                                 <w:sz w:val="20"/>
@@ -806,7 +776,6 @@
                               </w:rPr>
                               <w:t>4</w:t>
                             </w:r>
-                            <w:proofErr w:type="gramEnd"/>
                           </w:p>
                           <w:p>
                             <w:pPr>
@@ -831,7 +800,6 @@
                               </w:rPr>
                               <w:tab/>
                             </w:r>
-                            <w:proofErr w:type="gramStart"/>
                             <w:r>
                               <w:rPr>
                                 <w:sz w:val="20"/>
@@ -848,7 +816,6 @@
                               </w:rPr>
                               <w:t>4</w:t>
                             </w:r>
-                            <w:proofErr w:type="gramEnd"/>
                           </w:p>
                           <w:p>
                             <w:pPr>
@@ -876,7 +843,6 @@
                               </w:rPr>
                               <w:tab/>
                             </w:r>
-                            <w:proofErr w:type="gramStart"/>
                             <w:r>
                               <w:rPr>
                                 <w:sz w:val="20"/>
@@ -899,7 +865,6 @@
                               </w:rPr>
                               <w:t>5</w:t>
                             </w:r>
-                            <w:proofErr w:type="gramEnd"/>
                           </w:p>
                           <w:p>
                             <w:pPr>
@@ -946,7 +911,6 @@
                               </w:rPr>
                               <w:tab/>
                             </w:r>
-                            <w:proofErr w:type="gramStart"/>
                             <w:r>
                               <w:rPr>
                                 <w:sz w:val="20"/>
@@ -963,7 +927,6 @@
                               </w:rPr>
                               <w:t>5</w:t>
                             </w:r>
-                            <w:proofErr w:type="gramEnd"/>
                           </w:p>
                           <w:p>
                             <w:pPr>
@@ -1003,7 +966,6 @@
                               </w:rPr>
                               <w:tab/>
                             </w:r>
-                            <w:proofErr w:type="gramStart"/>
                             <w:r>
                               <w:rPr>
                                 <w:sz w:val="20"/>
@@ -1020,7 +982,6 @@
                               </w:rPr>
                               <w:t>5</w:t>
                             </w:r>
-                            <w:proofErr w:type="gramEnd"/>
                           </w:p>
                           <w:p>
                             <w:pPr>
@@ -1067,7 +1028,6 @@
                               </w:rPr>
                               <w:tab/>
                             </w:r>
-                            <w:proofErr w:type="gramStart"/>
                             <w:r>
                               <w:rPr>
                                 <w:sz w:val="20"/>
@@ -1084,7 +1044,6 @@
                               </w:rPr>
                               <w:t>7</w:t>
                             </w:r>
-                            <w:proofErr w:type="gramEnd"/>
                           </w:p>
                           <w:p>
                             <w:pPr>
@@ -1124,7 +1083,6 @@
                               </w:rPr>
                               <w:tab/>
                             </w:r>
-                            <w:proofErr w:type="gramStart"/>
                             <w:r>
                               <w:rPr>
                                 <w:sz w:val="20"/>
@@ -1147,7 +1105,6 @@
                               </w:rPr>
                               <w:t>8</w:t>
                             </w:r>
-                            <w:proofErr w:type="gramEnd"/>
                           </w:p>
                           <w:p>
                             <w:pPr>
@@ -1187,7 +1144,6 @@
                               </w:rPr>
                               <w:tab/>
                             </w:r>
-                            <w:proofErr w:type="gramStart"/>
                             <w:r>
                               <w:rPr>
                                 <w:sz w:val="20"/>
@@ -1210,7 +1166,6 @@
                               </w:rPr>
                               <w:t>9</w:t>
                             </w:r>
-                            <w:proofErr w:type="gramEnd"/>
                           </w:p>
                         </w:txbxContent>
                       </wps:txbx>
@@ -1229,7 +1184,7 @@
               </wp:anchor>
             </w:drawing>
           </mc:Choice>
-          <mc:Fallback>
+          <mc:Fallback xmlns:w16du="http://schemas.microsoft.com/office/word/2023/wordml/word16du" xmlns:w16sdtfl="http://schemas.microsoft.com/office/word/2024/wordml/sdtformatlock">
             <w:pict>
               <v:shapetype w14:anchorId="4C1B3709" id="_x0000_t202" coordsize="21600,21600" o:spt="202" path="m,l,21600r21600,l21600,xe">
                 <v:stroke joinstyle="miter"/>
@@ -2246,6 +2201,7 @@
                                 <w:bCs/>
                                 <w:sz w:val="30"/>
                                 <w:szCs w:val="30"/>
+                                <w:lang w:val="fr-FR"/>
                               </w:rPr>
                             </w:pPr>
                             <w:r>
@@ -2254,6 +2210,7 @@
                                 <w:bCs/>
                                 <w:sz w:val="30"/>
                                 <w:szCs w:val="30"/>
+                                <w:lang w:val="fr-FR"/>
                               </w:rPr>
                               <w:t xml:space="preserve">Bridge Manager </w:t>
                             </w:r>
@@ -2263,6 +2220,7 @@
                                 <w:bCs/>
                                 <w:sz w:val="30"/>
                                 <w:szCs w:val="30"/>
+                                <w:lang w:val="fr-FR"/>
                               </w:rPr>
                               <w:t>Client</w:t>
                             </w:r>
@@ -2275,6 +2233,7 @@
                                 <w:bCs/>
                                 <w:sz w:val="20"/>
                                 <w:szCs w:val="20"/>
+                                <w:lang w:val="fr-FR"/>
                               </w:rPr>
                             </w:pPr>
                           </w:p>
@@ -2284,6 +2243,7 @@
                               <w:rPr>
                                 <w:sz w:val="20"/>
                                 <w:szCs w:val="20"/>
+                                <w:lang w:val="fr-FR"/>
                               </w:rPr>
                             </w:pPr>
                             <w:r>
@@ -2292,6 +2252,7 @@
                                 <w:bCs/>
                                 <w:sz w:val="20"/>
                                 <w:szCs w:val="20"/>
+                                <w:lang w:val="fr-FR"/>
                               </w:rPr>
                               <w:t>Prerequisites</w:t>
                             </w:r>
@@ -2301,6 +2262,7 @@
                                 <w:bCs/>
                                 <w:sz w:val="20"/>
                                 <w:szCs w:val="20"/>
+                                <w:lang w:val="fr-FR"/>
                               </w:rPr>
                               <w:tab/>
                             </w:r>
@@ -2308,6 +2270,7 @@
                               <w:rPr>
                                 <w:sz w:val="20"/>
                                 <w:szCs w:val="20"/>
+                                <w:lang w:val="fr-FR"/>
                               </w:rPr>
                               <w:tab/>
                             </w:r>
@@ -2315,6 +2278,7 @@
                               <w:rPr>
                                 <w:sz w:val="20"/>
                                 <w:szCs w:val="20"/>
+                                <w:lang w:val="fr-FR"/>
                               </w:rPr>
                               <w:tab/>
                             </w:r>
@@ -2322,6 +2286,7 @@
                               <w:rPr>
                                 <w:sz w:val="20"/>
                                 <w:szCs w:val="20"/>
+                                <w:lang w:val="fr-FR"/>
                               </w:rPr>
                               <w:tab/>
                             </w:r>
@@ -2331,6 +2296,7 @@
                                 <w:bCs/>
                                 <w:sz w:val="20"/>
                                 <w:szCs w:val="20"/>
+                                <w:lang w:val="fr-FR"/>
                               </w:rPr>
                               <w:t>1</w:t>
                             </w:r>
@@ -2340,6 +2306,7 @@
                                 <w:bCs/>
                                 <w:sz w:val="20"/>
                                 <w:szCs w:val="20"/>
+                                <w:lang w:val="fr-FR"/>
                               </w:rPr>
                               <w:t>0</w:t>
                             </w:r>
@@ -2350,6 +2317,7 @@
                               <w:rPr>
                                 <w:sz w:val="20"/>
                                 <w:szCs w:val="20"/>
+                                <w:lang w:val="fr-FR"/>
                               </w:rPr>
                             </w:pPr>
                             <w:r>
@@ -2358,6 +2326,7 @@
                                 <w:bCs/>
                                 <w:sz w:val="20"/>
                                 <w:szCs w:val="20"/>
+                                <w:lang w:val="fr-FR"/>
                               </w:rPr>
                               <w:t>Installation</w:t>
                             </w:r>
@@ -2365,6 +2334,7 @@
                               <w:rPr>
                                 <w:sz w:val="20"/>
                                 <w:szCs w:val="20"/>
+                                <w:lang w:val="fr-FR"/>
                               </w:rPr>
                               <w:tab/>
                             </w:r>
@@ -2372,6 +2342,7 @@
                               <w:rPr>
                                 <w:sz w:val="20"/>
                                 <w:szCs w:val="20"/>
+                                <w:lang w:val="fr-FR"/>
                               </w:rPr>
                               <w:tab/>
                             </w:r>
@@ -2379,6 +2350,7 @@
                               <w:rPr>
                                 <w:sz w:val="20"/>
                                 <w:szCs w:val="20"/>
+                                <w:lang w:val="fr-FR"/>
                               </w:rPr>
                               <w:tab/>
                             </w:r>
@@ -2386,6 +2358,7 @@
                               <w:rPr>
                                 <w:sz w:val="20"/>
                                 <w:szCs w:val="20"/>
+                                <w:lang w:val="fr-FR"/>
                               </w:rPr>
                               <w:tab/>
                             </w:r>
@@ -2395,6 +2368,7 @@
                                 <w:bCs/>
                                 <w:sz w:val="20"/>
                                 <w:szCs w:val="20"/>
+                                <w:lang w:val="fr-FR"/>
                               </w:rPr>
                               <w:t>1</w:t>
                             </w:r>
@@ -2404,6 +2378,7 @@
                                 <w:bCs/>
                                 <w:sz w:val="20"/>
                                 <w:szCs w:val="20"/>
+                                <w:lang w:val="fr-FR"/>
                               </w:rPr>
                               <w:t>0</w:t>
                             </w:r>
@@ -3283,7 +3258,6 @@
                                 <w:szCs w:val="20"/>
                               </w:rPr>
                             </w:pPr>
-                            <w:proofErr w:type="spellStart"/>
                             <w:r>
                               <w:rPr>
                                 <w:b/>
@@ -3291,17 +3265,7 @@
                                 <w:sz w:val="20"/>
                                 <w:szCs w:val="20"/>
                               </w:rPr>
-                              <w:t>BridgeManager</w:t>
-                            </w:r>
-                            <w:proofErr w:type="spellEnd"/>
-                            <w:r>
-                              <w:rPr>
-                                <w:b/>
-                                <w:bCs/>
-                                <w:sz w:val="20"/>
-                                <w:szCs w:val="20"/>
-                              </w:rPr>
-                              <w:t xml:space="preserve"> Database Diagram</w:t>
+                              <w:t>BridgeManager Database Diagram</w:t>
                             </w:r>
                             <w:r>
                               <w:rPr>
@@ -3350,7 +3314,11 @@
           </mc:Choice>
           <mc:Fallback>
             <w:pict>
-              <v:shape w14:anchorId="2D7B6F3E" id="_x0000_s1027" type="#_x0000_t202" style="position:absolute;margin-left:155.55pt;margin-top:16.65pt;width:206.75pt;height:262.4pt;z-index:251670528;visibility:visible;mso-wrap-style:square;mso-width-percent:0;mso-height-percent:200;mso-wrap-distance-left:9pt;mso-wrap-distance-top:3.6pt;mso-wrap-distance-right:9pt;mso-wrap-distance-bottom:3.6pt;mso-position-horizontal:right;mso-position-horizontal-relative:margin;mso-position-vertical:absolute;mso-position-vertical-relative:text;mso-width-percent:0;mso-height-percent:200;mso-width-relative:margin;mso-height-relative:margin;v-text-anchor:top" o:gfxdata="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" stroked="f">
+              <v:shapetype w14:anchorId="2D7B6F3E" id="_x0000_t202" coordsize="21600,21600" o:spt="202" path="m,l,21600r21600,l21600,xe">
+                <v:stroke joinstyle="miter"/>
+                <v:path gradientshapeok="t" o:connecttype="rect"/>
+              </v:shapetype>
+              <v:shape id="_x0000_s1027" type="#_x0000_t202" style="position:absolute;margin-left:155.55pt;margin-top:16.65pt;width:206.75pt;height:262.4pt;z-index:251670528;visibility:visible;mso-wrap-style:square;mso-width-percent:0;mso-height-percent:200;mso-wrap-distance-left:9pt;mso-wrap-distance-top:3.6pt;mso-wrap-distance-right:9pt;mso-wrap-distance-bottom:3.6pt;mso-position-horizontal:right;mso-position-horizontal-relative:margin;mso-position-vertical:absolute;mso-position-vertical-relative:text;mso-width-percent:0;mso-height-percent:200;mso-width-relative:margin;mso-height-relative:margin;v-text-anchor:top" o:gfxdata="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" stroked="f">
                 <v:textbox style="mso-fit-shape-to-text:t">
                   <w:txbxContent>
                     <w:p>
@@ -3361,6 +3329,7 @@
                           <w:bCs/>
                           <w:sz w:val="30"/>
                           <w:szCs w:val="30"/>
+                          <w:lang w:val="fr-FR"/>
                         </w:rPr>
                       </w:pPr>
                       <w:r>
@@ -3369,6 +3338,7 @@
                           <w:bCs/>
                           <w:sz w:val="30"/>
                           <w:szCs w:val="30"/>
+                          <w:lang w:val="fr-FR"/>
                         </w:rPr>
                         <w:t xml:space="preserve">Bridge Manager </w:t>
                       </w:r>
@@ -3378,6 +3348,7 @@
                           <w:bCs/>
                           <w:sz w:val="30"/>
                           <w:szCs w:val="30"/>
+                          <w:lang w:val="fr-FR"/>
                         </w:rPr>
                         <w:t>Client</w:t>
                       </w:r>
@@ -3390,6 +3361,7 @@
                           <w:bCs/>
                           <w:sz w:val="20"/>
                           <w:szCs w:val="20"/>
+                          <w:lang w:val="fr-FR"/>
                         </w:rPr>
                       </w:pPr>
                     </w:p>
@@ -3399,6 +3371,7 @@
                         <w:rPr>
                           <w:sz w:val="20"/>
                           <w:szCs w:val="20"/>
+                          <w:lang w:val="fr-FR"/>
                         </w:rPr>
                       </w:pPr>
                       <w:r>
@@ -3407,6 +3380,7 @@
                           <w:bCs/>
                           <w:sz w:val="20"/>
                           <w:szCs w:val="20"/>
+                          <w:lang w:val="fr-FR"/>
                         </w:rPr>
                         <w:t>Prerequisites</w:t>
                       </w:r>
@@ -3416,6 +3390,7 @@
                           <w:bCs/>
                           <w:sz w:val="20"/>
                           <w:szCs w:val="20"/>
+                          <w:lang w:val="fr-FR"/>
                         </w:rPr>
                         <w:tab/>
                       </w:r>
@@ -3423,6 +3398,7 @@
                         <w:rPr>
                           <w:sz w:val="20"/>
                           <w:szCs w:val="20"/>
+                          <w:lang w:val="fr-FR"/>
                         </w:rPr>
                         <w:tab/>
                       </w:r>
@@ -3430,6 +3406,7 @@
                         <w:rPr>
                           <w:sz w:val="20"/>
                           <w:szCs w:val="20"/>
+                          <w:lang w:val="fr-FR"/>
                         </w:rPr>
                         <w:tab/>
                       </w:r>
@@ -3437,6 +3414,7 @@
                         <w:rPr>
                           <w:sz w:val="20"/>
                           <w:szCs w:val="20"/>
+                          <w:lang w:val="fr-FR"/>
                         </w:rPr>
                         <w:tab/>
                       </w:r>
@@ -3446,6 +3424,7 @@
                           <w:bCs/>
                           <w:sz w:val="20"/>
                           <w:szCs w:val="20"/>
+                          <w:lang w:val="fr-FR"/>
                         </w:rPr>
                         <w:t>1</w:t>
                       </w:r>
@@ -3455,6 +3434,7 @@
                           <w:bCs/>
                           <w:sz w:val="20"/>
                           <w:szCs w:val="20"/>
+                          <w:lang w:val="fr-FR"/>
                         </w:rPr>
                         <w:t>0</w:t>
                       </w:r>
@@ -3465,6 +3445,7 @@
                         <w:rPr>
                           <w:sz w:val="20"/>
                           <w:szCs w:val="20"/>
+                          <w:lang w:val="fr-FR"/>
                         </w:rPr>
                       </w:pPr>
                       <w:r>
@@ -3473,6 +3454,7 @@
                           <w:bCs/>
                           <w:sz w:val="20"/>
                           <w:szCs w:val="20"/>
+                          <w:lang w:val="fr-FR"/>
                         </w:rPr>
                         <w:t>Installation</w:t>
                       </w:r>
@@ -3480,6 +3462,7 @@
                         <w:rPr>
                           <w:sz w:val="20"/>
                           <w:szCs w:val="20"/>
+                          <w:lang w:val="fr-FR"/>
                         </w:rPr>
                         <w:tab/>
                       </w:r>
@@ -3487,6 +3470,7 @@
                         <w:rPr>
                           <w:sz w:val="20"/>
                           <w:szCs w:val="20"/>
+                          <w:lang w:val="fr-FR"/>
                         </w:rPr>
                         <w:tab/>
                       </w:r>
@@ -3494,6 +3478,7 @@
                         <w:rPr>
                           <w:sz w:val="20"/>
                           <w:szCs w:val="20"/>
+                          <w:lang w:val="fr-FR"/>
                         </w:rPr>
                         <w:tab/>
                       </w:r>
@@ -3501,6 +3486,7 @@
                         <w:rPr>
                           <w:sz w:val="20"/>
                           <w:szCs w:val="20"/>
+                          <w:lang w:val="fr-FR"/>
                         </w:rPr>
                         <w:tab/>
                       </w:r>
@@ -3510,6 +3496,7 @@
                           <w:bCs/>
                           <w:sz w:val="20"/>
                           <w:szCs w:val="20"/>
+                          <w:lang w:val="fr-FR"/>
                         </w:rPr>
                         <w:t>1</w:t>
                       </w:r>
@@ -3519,6 +3506,7 @@
                           <w:bCs/>
                           <w:sz w:val="20"/>
                           <w:szCs w:val="20"/>
+                          <w:lang w:val="fr-FR"/>
                         </w:rPr>
                         <w:t>0</w:t>
                       </w:r>
@@ -4718,7 +4706,6 @@
         </w:rPr>
         <w:t xml:space="preserve">.NET 6.0 </w:t>
       </w:r>
-      <w:proofErr w:type="gramStart"/>
       <w:r>
         <w:rPr>
           <w:b/>
@@ -4752,87 +4739,87 @@
           <w:i/>
           <w:iCs/>
         </w:rPr>
-        <w:t>x</w:t>
-      </w:r>
-      <w:proofErr w:type="gramEnd"/>
-      <w:r>
+        <w:t>x86 or x64 depending on your system</w:t>
+      </w:r>
+    </w:p>
+    <w:p>
+      <w:pPr>
+        <w:rPr>
+          <w:sz w:val="20"/>
+          <w:szCs w:val="20"/>
+        </w:rPr>
+      </w:pPr>
+      <w:r>
+        <w:rPr>
+          <w:sz w:val="20"/>
+          <w:szCs w:val="20"/>
+        </w:rPr>
+        <w:t xml:space="preserve">Required </w:t>
+      </w:r>
+      <w:r>
+        <w:rPr>
+          <w:sz w:val="20"/>
+          <w:szCs w:val="20"/>
+        </w:rPr>
+        <w:t>by</w:t>
+      </w:r>
+      <w:r>
+        <w:rPr>
+          <w:sz w:val="20"/>
+          <w:szCs w:val="20"/>
+        </w:rPr>
+        <w:t xml:space="preserve"> the main Bridge Manager </w:t>
+      </w:r>
+      <w:r>
+        <w:rPr>
+          <w:sz w:val="20"/>
+          <w:szCs w:val="20"/>
+        </w:rPr>
+        <w:t>agent</w:t>
+      </w:r>
+      <w:r>
+        <w:rPr>
+          <w:sz w:val="20"/>
+          <w:szCs w:val="20"/>
+        </w:rPr>
+        <w:t xml:space="preserve"> </w:t>
+      </w:r>
+      <w:r>
+        <w:rPr>
+          <w:sz w:val="20"/>
+          <w:szCs w:val="20"/>
+        </w:rPr>
+        <w:t xml:space="preserve">and console </w:t>
+      </w:r>
+      <w:r>
+        <w:rPr>
+          <w:sz w:val="20"/>
+          <w:szCs w:val="20"/>
+        </w:rPr>
+        <w:t>application</w:t>
+      </w:r>
+      <w:r>
+        <w:rPr>
+          <w:sz w:val="20"/>
+          <w:szCs w:val="20"/>
+        </w:rPr>
+        <w:t>s</w:t>
+      </w:r>
+      <w:r>
+        <w:rPr>
+          <w:sz w:val="20"/>
+          <w:szCs w:val="20"/>
+        </w:rPr>
+        <w:t>.</w:t>
+      </w:r>
+    </w:p>
+    <w:p>
+      <w:pPr>
         <w:rPr>
           <w:i/>
           <w:iCs/>
         </w:rPr>
-        <w:t>86 or x64 depending on your system</w:t>
-      </w:r>
-    </w:p>
-    <w:p>
-      <w:pPr>
-        <w:rPr>
-          <w:sz w:val="20"/>
-          <w:szCs w:val="20"/>
-        </w:rPr>
-      </w:pPr>
-      <w:r>
-        <w:rPr>
-          <w:sz w:val="20"/>
-          <w:szCs w:val="20"/>
-        </w:rPr>
-        <w:t xml:space="preserve">Required </w:t>
-      </w:r>
-      <w:r>
-        <w:rPr>
-          <w:sz w:val="20"/>
-          <w:szCs w:val="20"/>
-        </w:rPr>
-        <w:t>by</w:t>
-      </w:r>
-      <w:r>
-        <w:rPr>
-          <w:sz w:val="20"/>
-          <w:szCs w:val="20"/>
-        </w:rPr>
-        <w:t xml:space="preserve"> the main Bridge Manager </w:t>
-      </w:r>
-      <w:r>
-        <w:rPr>
-          <w:sz w:val="20"/>
-          <w:szCs w:val="20"/>
-        </w:rPr>
-        <w:t>agent</w:t>
-      </w:r>
-      <w:r>
-        <w:rPr>
-          <w:sz w:val="20"/>
-          <w:szCs w:val="20"/>
-        </w:rPr>
-        <w:t xml:space="preserve"> </w:t>
-      </w:r>
-      <w:r>
-        <w:rPr>
-          <w:sz w:val="20"/>
-          <w:szCs w:val="20"/>
-        </w:rPr>
-        <w:t xml:space="preserve">and console </w:t>
-      </w:r>
-      <w:r>
-        <w:rPr>
-          <w:sz w:val="20"/>
-          <w:szCs w:val="20"/>
-        </w:rPr>
-        <w:t>application</w:t>
-      </w:r>
-      <w:r>
-        <w:rPr>
-          <w:sz w:val="20"/>
-          <w:szCs w:val="20"/>
-        </w:rPr>
-        <w:t>s</w:t>
-      </w:r>
-      <w:r>
-        <w:rPr>
-          <w:sz w:val="20"/>
-          <w:szCs w:val="20"/>
-        </w:rPr>
-        <w:t>.</w:t>
-      </w:r>
+      </w:pPr>
     </w:p>
     <w:p>
       <w:pPr>
@@ -4841,43 +4828,19 @@
           <w:iCs/>
         </w:rPr>
       </w:pPr>
-    </w:p>
-    <w:p>
-      <w:pPr>
+      <w:r>
+        <w:rPr>
+          <w:b/>
+          <w:bCs/>
+        </w:rPr>
+        <w:t xml:space="preserve">C++ 2015 Redistributable  </w:t>
+      </w:r>
+      <w:r>
         <w:rPr>
           <w:i/>
           <w:iCs/>
         </w:rPr>
-      </w:pPr>
-      <w:r>
-        <w:rPr>
-          <w:b/>
-          <w:bCs/>
-        </w:rPr>
-        <w:t xml:space="preserve">C++ 2015 </w:t>
-      </w:r>
-      <w:proofErr w:type="gramStart"/>
-      <w:r>
-        <w:rPr>
-          <w:b/>
-          <w:bCs/>
-        </w:rPr>
-        <w:t xml:space="preserve">Redistributable  </w:t>
-      </w:r>
-      <w:r>
-        <w:rPr>
-          <w:i/>
-          <w:iCs/>
-        </w:rPr>
-        <w:t>x</w:t>
-      </w:r>
-      <w:proofErr w:type="gramEnd"/>
-      <w:r>
-        <w:rPr>
-          <w:i/>
-          <w:iCs/>
-        </w:rPr>
-        <w:t>86 or x64 depending on your system</w:t>
+        <w:t>x86 or x64 depending on your system</w:t>
       </w:r>
     </w:p>
     <w:p>
@@ -5338,23 +5301,7 @@
           <w:sz w:val="20"/>
           <w:szCs w:val="20"/>
         </w:rPr>
-        <w:t xml:space="preserve">The login must be mapped to </w:t>
-      </w:r>
-      <w:proofErr w:type="spellStart"/>
-      <w:r>
-        <w:rPr>
-          <w:sz w:val="20"/>
-          <w:szCs w:val="20"/>
-        </w:rPr>
-        <w:t>BridgeManager</w:t>
-      </w:r>
-      <w:proofErr w:type="spellEnd"/>
-      <w:r>
-        <w:rPr>
-          <w:sz w:val="20"/>
-          <w:szCs w:val="20"/>
-        </w:rPr>
-        <w:t xml:space="preserve"> (not possible until after the application has been set up).</w:t>
+        <w:t>The login must be mapped to BridgeManager (not possible until after the application has been set up).</w:t>
       </w:r>
     </w:p>
     <w:p>
@@ -5374,46 +5321,14 @@
           <w:sz w:val="20"/>
           <w:szCs w:val="20"/>
         </w:rPr>
-        <w:t xml:space="preserve">The login should have only the public and </w:t>
-      </w:r>
-      <w:proofErr w:type="spellStart"/>
-      <w:r>
-        <w:rPr>
-          <w:sz w:val="20"/>
-          <w:szCs w:val="20"/>
-        </w:rPr>
-        <w:t>db_datareader</w:t>
-      </w:r>
-      <w:proofErr w:type="spellEnd"/>
-      <w:r>
-        <w:rPr>
-          <w:sz w:val="20"/>
-          <w:szCs w:val="20"/>
-        </w:rPr>
-        <w:t xml:space="preserve"> roles enabled</w:t>
-      </w:r>
-      <w:r>
-        <w:rPr>
-          <w:sz w:val="20"/>
-          <w:szCs w:val="20"/>
-        </w:rPr>
-        <w:t xml:space="preserve"> for the </w:t>
-      </w:r>
-      <w:proofErr w:type="spellStart"/>
-      <w:r>
-        <w:rPr>
-          <w:sz w:val="20"/>
-          <w:szCs w:val="20"/>
-        </w:rPr>
-        <w:t>BridgeManager</w:t>
-      </w:r>
-      <w:proofErr w:type="spellEnd"/>
-      <w:r>
-        <w:rPr>
-          <w:sz w:val="20"/>
-          <w:szCs w:val="20"/>
-        </w:rPr>
-        <w:t xml:space="preserve"> database (not possible until after the application has been set up).</w:t>
+        <w:t>The login should have only the public and db_datareader roles enabled</w:t>
+      </w:r>
+      <w:r>
+        <w:rPr>
+          <w:sz w:val="20"/>
+          <w:szCs w:val="20"/>
+        </w:rPr>
+        <w:t xml:space="preserve"> for the BridgeManager database (not possible until after the application has been set up).</w:t>
       </w:r>
     </w:p>
     <w:p>
@@ -5449,23 +5364,7 @@
           <w:sz w:val="20"/>
           <w:szCs w:val="20"/>
         </w:rPr>
-        <w:t xml:space="preserve">to carry out </w:t>
-      </w:r>
-      <w:proofErr w:type="gramStart"/>
-      <w:r>
-        <w:rPr>
-          <w:sz w:val="20"/>
-          <w:szCs w:val="20"/>
-        </w:rPr>
-        <w:t>all of</w:t>
-      </w:r>
-      <w:proofErr w:type="gramEnd"/>
-      <w:r>
-        <w:rPr>
-          <w:sz w:val="20"/>
-          <w:szCs w:val="20"/>
-        </w:rPr>
-        <w:t xml:space="preserve"> its functions relating to SQL Server.</w:t>
+        <w:t>to carry out all of its functions relating to SQL Server.</w:t>
       </w:r>
     </w:p>
     <w:p>
@@ -6050,23 +5949,7 @@
           <w:sz w:val="20"/>
           <w:szCs w:val="20"/>
         </w:rPr>
-        <w:t xml:space="preserve"> the console application. If everything was configured correctly, you should be presented with a message stating that the </w:t>
-      </w:r>
-      <w:proofErr w:type="gramStart"/>
-      <w:r>
-        <w:rPr>
-          <w:sz w:val="20"/>
-          <w:szCs w:val="20"/>
-        </w:rPr>
-        <w:t>server</w:t>
-      </w:r>
-      <w:proofErr w:type="gramEnd"/>
-      <w:r>
-        <w:rPr>
-          <w:sz w:val="20"/>
-          <w:szCs w:val="20"/>
-        </w:rPr>
-        <w:t xml:space="preserve"> name has been read</w:t>
+        <w:t xml:space="preserve"> the console application. If everything was configured correctly, you should be presented with a message stating that the server name has been read</w:t>
       </w:r>
       <w:r>
         <w:rPr>
@@ -6995,23 +6878,7 @@
           <w:sz w:val="20"/>
           <w:szCs w:val="20"/>
         </w:rPr>
-        <w:t xml:space="preserve"> You can also </w:t>
-      </w:r>
-      <w:proofErr w:type="gramStart"/>
-      <w:r>
-        <w:rPr>
-          <w:sz w:val="20"/>
-          <w:szCs w:val="20"/>
-        </w:rPr>
-        <w:t>take a look</w:t>
-      </w:r>
-      <w:proofErr w:type="gramEnd"/>
-      <w:r>
-        <w:rPr>
-          <w:sz w:val="20"/>
-          <w:szCs w:val="20"/>
-        </w:rPr>
-        <w:t xml:space="preserve"> </w:t>
+        <w:t xml:space="preserve"> You can also take a look </w:t>
       </w:r>
       <w:r>
         <w:rPr>
@@ -7109,23 +6976,7 @@
           <w:sz w:val="20"/>
           <w:szCs w:val="20"/>
         </w:rPr>
-        <w:t xml:space="preserve">second representing the password. Make sure that this file is set correctly </w:t>
-      </w:r>
-      <w:proofErr w:type="gramStart"/>
-      <w:r>
-        <w:rPr>
-          <w:sz w:val="20"/>
-          <w:szCs w:val="20"/>
-        </w:rPr>
-        <w:t>in order for</w:t>
-      </w:r>
-      <w:proofErr w:type="gramEnd"/>
-      <w:r>
-        <w:rPr>
-          <w:sz w:val="20"/>
-          <w:szCs w:val="20"/>
-        </w:rPr>
-        <w:t xml:space="preserve"> users to run custom select statements from the client’s Select Query Builder.</w:t>
+        <w:t>second representing the password. Make sure that this file is set correctly in order for users to run custom select statements from the client’s Select Query Builder.</w:t>
       </w:r>
     </w:p>
     <w:p>
@@ -7351,6 +7202,8 @@
     <w:p>
       <w:pPr>
         <w:rPr>
+          <w:b/>
+          <w:bCs/>
           <w:sz w:val="20"/>
           <w:szCs w:val="20"/>
         </w:rPr>
@@ -7374,7 +7227,28 @@
           <w:sz w:val="20"/>
           <w:szCs w:val="20"/>
         </w:rPr>
-        <w:t xml:space="preserve"> is exceptionally simple.</w:t>
+        <w:t xml:space="preserve"> is</w:t>
+      </w:r>
+      <w:r>
+        <w:rPr>
+          <w:sz w:val="20"/>
+          <w:szCs w:val="20"/>
+        </w:rPr>
+        <w:t xml:space="preserve"> relatively simple</w:t>
+      </w:r>
+      <w:r>
+        <w:rPr>
+          <w:sz w:val="20"/>
+          <w:szCs w:val="20"/>
+        </w:rPr>
+        <w:t>.</w:t>
+      </w:r>
+      <w:r>
+        <w:rPr>
+          <w:sz w:val="20"/>
+          <w:szCs w:val="20"/>
+        </w:rPr>
+        <w:t xml:space="preserve"> </w:t>
       </w:r>
     </w:p>
     <w:p>
@@ -7434,7 +7308,50 @@
           <w:sz w:val="20"/>
           <w:szCs w:val="20"/>
         </w:rPr>
+        <w:t>Make sure to</w:t>
+      </w:r>
+      <w:r>
+        <w:rPr>
+          <w:sz w:val="20"/>
+          <w:szCs w:val="20"/>
+        </w:rPr>
+        <w:t xml:space="preserve"> stop the SQL Server service before beginning to prevent data corruption</w:t>
+      </w:r>
+      <w:r>
+        <w:rPr>
+          <w:sz w:val="20"/>
+          <w:szCs w:val="20"/>
+        </w:rPr>
+        <w:t xml:space="preserve"> in the backup</w:t>
+      </w:r>
+      <w:r>
+        <w:rPr>
+          <w:sz w:val="20"/>
+          <w:szCs w:val="20"/>
+        </w:rPr>
+        <w:t xml:space="preserve">. This can be done through SQL Configuration Manager. </w:t>
+      </w:r>
+    </w:p>
+    <w:p>
+      <w:pPr>
+        <w:rPr>
+          <w:sz w:val="20"/>
+          <w:szCs w:val="20"/>
+        </w:rPr>
+      </w:pPr>
+      <w:r>
+        <w:rPr>
+          <w:sz w:val="20"/>
+          <w:szCs w:val="20"/>
+        </w:rPr>
         <w:t>To create a backup, simply copy the Bridge Manager folder to another drive or directory.</w:t>
+      </w:r>
+      <w:r>
+        <w:rPr>
+          <w:sz w:val="20"/>
+          <w:szCs w:val="20"/>
+        </w:rPr>
+        <w:t xml:space="preserve"> Start the SQL Server service again only once the copying has completed.</w:t>
       </w:r>
     </w:p>
     <w:p>
@@ -7471,33 +7388,13 @@
           <w:szCs w:val="30"/>
         </w:rPr>
       </w:pPr>
-    </w:p>
-    <w:p>
-      <w:pPr>
+      <w:r>
         <w:rPr>
           <w:b/>
           <w:bCs/>
           <w:sz w:val="30"/>
           <w:szCs w:val="30"/>
         </w:rPr>
-      </w:pPr>
-    </w:p>
-    <w:p>
-      <w:pPr>
-        <w:rPr>
-          <w:b/>
-          <w:bCs/>
-          <w:sz w:val="30"/>
-          <w:szCs w:val="30"/>
-        </w:rPr>
-      </w:pPr>
-      <w:r>
-        <w:rPr>
-          <w:b/>
-          <w:bCs/>
-          <w:sz w:val="30"/>
-          <w:szCs w:val="30"/>
-        </w:rPr>
         <w:lastRenderedPageBreak/>
         <w:t>Restoring From a Backup</w:t>
       </w:r>
@@ -7596,46 +7493,14 @@
           <w:sz w:val="20"/>
           <w:szCs w:val="20"/>
         </w:rPr>
-        <w:t xml:space="preserve"> (the folder must still be named “Bridge Manager” </w:t>
-      </w:r>
-      <w:proofErr w:type="gramStart"/>
-      <w:r>
-        <w:rPr>
-          <w:sz w:val="20"/>
-          <w:szCs w:val="20"/>
-        </w:rPr>
-        <w:t>in order for</w:t>
-      </w:r>
-      <w:proofErr w:type="gramEnd"/>
-      <w:r>
-        <w:rPr>
-          <w:sz w:val="20"/>
-          <w:szCs w:val="20"/>
-        </w:rPr>
-        <w:t xml:space="preserve"> the console and agent to locate it)</w:t>
-      </w:r>
-      <w:r>
-        <w:rPr>
-          <w:sz w:val="20"/>
-          <w:szCs w:val="20"/>
-        </w:rPr>
-        <w:t xml:space="preserve">. If another program is currently accessing the database, SQL Server Management Studio for example, you may need to close this </w:t>
-      </w:r>
-      <w:proofErr w:type="gramStart"/>
-      <w:r>
-        <w:rPr>
-          <w:sz w:val="20"/>
-          <w:szCs w:val="20"/>
-        </w:rPr>
-        <w:t>in order to</w:t>
-      </w:r>
-      <w:proofErr w:type="gramEnd"/>
-      <w:r>
-        <w:rPr>
-          <w:sz w:val="20"/>
-          <w:szCs w:val="20"/>
-        </w:rPr>
-        <w:t xml:space="preserve"> </w:t>
+        <w:t xml:space="preserve"> (the folder must still be named “Bridge Manager” in order for the console and agent to locate it)</w:t>
+      </w:r>
+      <w:r>
+        <w:rPr>
+          <w:sz w:val="20"/>
+          <w:szCs w:val="20"/>
+        </w:rPr>
+        <w:t xml:space="preserve">. If another program is currently accessing the database, SQL Server Management Studio for example, you may need to close this in order to </w:t>
       </w:r>
       <w:r>
         <w:rPr>
@@ -7709,23 +7574,7 @@
           <w:sz w:val="20"/>
           <w:szCs w:val="20"/>
         </w:rPr>
-        <w:t xml:space="preserve">its </w:t>
-      </w:r>
-      <w:proofErr w:type="spellStart"/>
-      <w:r>
-        <w:rPr>
-          <w:sz w:val="20"/>
-          <w:szCs w:val="20"/>
-        </w:rPr>
-        <w:t>BridgeManager</w:t>
-      </w:r>
-      <w:proofErr w:type="spellEnd"/>
-      <w:r>
-        <w:rPr>
-          <w:sz w:val="20"/>
-          <w:szCs w:val="20"/>
-        </w:rPr>
-        <w:t xml:space="preserve"> </w:t>
+        <w:t xml:space="preserve">its BridgeManager </w:t>
       </w:r>
       <w:r>
         <w:rPr>
@@ -8157,36 +8006,16 @@
           <w:sz w:val="20"/>
           <w:szCs w:val="20"/>
         </w:rPr>
-        <w:t xml:space="preserve"> </w:t>
-      </w:r>
-      <w:proofErr w:type="gramStart"/>
-      <w:r>
-        <w:rPr>
-          <w:b/>
-          <w:bCs/>
-          <w:sz w:val="20"/>
-          <w:szCs w:val="20"/>
-        </w:rPr>
-        <w:t>t</w:t>
-      </w:r>
-      <w:r>
-        <w:rPr>
-          <w:b/>
-          <w:bCs/>
-          <w:sz w:val="20"/>
-          <w:szCs w:val="20"/>
-        </w:rPr>
-        <w:t>ype</w:t>
-      </w:r>
-      <w:proofErr w:type="gramEnd"/>
-      <w:r>
-        <w:rPr>
-          <w:b/>
-          <w:bCs/>
-          <w:sz w:val="20"/>
-          <w:szCs w:val="20"/>
-        </w:rPr>
-        <w:t xml:space="preserve"> override</w:t>
+        <w:t xml:space="preserve"> t</w:t>
+      </w:r>
+      <w:r>
+        <w:rPr>
+          <w:b/>
+          <w:bCs/>
+          <w:sz w:val="20"/>
+          <w:szCs w:val="20"/>
+        </w:rPr>
+        <w:t>ype override</w:t>
       </w:r>
       <w:r>
         <w:rPr>
@@ -8283,39 +8112,7 @@
           <w:sz w:val="20"/>
           <w:szCs w:val="20"/>
         </w:rPr>
-        <w:t>commands allow you to predefine more user-friendly names for columns or names more specific to your use case, for example changing ‘</w:t>
-      </w:r>
-      <w:proofErr w:type="spellStart"/>
-      <w:r>
-        <w:rPr>
-          <w:sz w:val="20"/>
-          <w:szCs w:val="20"/>
-        </w:rPr>
-        <w:t>Dial_No</w:t>
-      </w:r>
-      <w:proofErr w:type="spellEnd"/>
-      <w:r>
-        <w:rPr>
-          <w:sz w:val="20"/>
-          <w:szCs w:val="20"/>
-        </w:rPr>
-        <w:t>’ to ‘</w:t>
-      </w:r>
-      <w:proofErr w:type="spellStart"/>
-      <w:r>
-        <w:rPr>
-          <w:sz w:val="20"/>
-          <w:szCs w:val="20"/>
-        </w:rPr>
-        <w:t>IP_Address</w:t>
-      </w:r>
-      <w:proofErr w:type="spellEnd"/>
-      <w:r>
-        <w:rPr>
-          <w:sz w:val="20"/>
-          <w:szCs w:val="20"/>
-        </w:rPr>
-        <w:t>’.</w:t>
+        <w:t>commands allow you to predefine more user-friendly names for columns or names more specific to your use case, for example changing ‘Dial_No’ to ‘IP_Address’.</w:t>
       </w:r>
       <w:r>
         <w:rPr>
@@ -8431,23 +8228,7 @@
           <w:sz w:val="20"/>
           <w:szCs w:val="20"/>
         </w:rPr>
-        <w:t>After running the previous command to create type-overrides.txt, open it in a text editor. Instructions are provided at the top of the file – make sure to read these fully. Note that all lines beginning with “</w:t>
-      </w:r>
-      <w:proofErr w:type="gramStart"/>
-      <w:r>
-        <w:rPr>
-          <w:sz w:val="20"/>
-          <w:szCs w:val="20"/>
-        </w:rPr>
-        <w:t># ”</w:t>
-      </w:r>
-      <w:proofErr w:type="gramEnd"/>
-      <w:r>
-        <w:rPr>
-          <w:sz w:val="20"/>
-          <w:szCs w:val="20"/>
-        </w:rPr>
-        <w:t xml:space="preserve"> will be ignored when loading overrides from the file. Once you are happy</w:t>
+        <w:t>After running the previous command to create type-overrides.txt, open it in a text editor. Instructions are provided at the top of the file – make sure to read these fully. Note that all lines beginning with “# ” will be ignored when loading overrides from the file. Once you are happy</w:t>
       </w:r>
       <w:r>
         <w:rPr>
@@ -8736,23 +8517,7 @@
           <w:sz w:val="20"/>
           <w:szCs w:val="20"/>
         </w:rPr>
-        <w:t xml:space="preserve"> fully. Note that all lines beginning with “</w:t>
-      </w:r>
-      <w:proofErr w:type="gramStart"/>
-      <w:r>
-        <w:rPr>
-          <w:sz w:val="20"/>
-          <w:szCs w:val="20"/>
-        </w:rPr>
-        <w:t># ”</w:t>
-      </w:r>
-      <w:proofErr w:type="gramEnd"/>
-      <w:r>
-        <w:rPr>
-          <w:sz w:val="20"/>
-          <w:szCs w:val="20"/>
-        </w:rPr>
-        <w:t xml:space="preserve"> will be ignored when loading </w:t>
+        <w:t xml:space="preserve"> fully. Note that all lines beginning with “# ” will be ignored when loading </w:t>
       </w:r>
       <w:r>
         <w:rPr>
@@ -8957,23 +8722,7 @@
           <w:sz w:val="20"/>
           <w:szCs w:val="20"/>
         </w:rPr>
-        <w:t xml:space="preserve"> fully. Note that all lines beginning with “</w:t>
-      </w:r>
-      <w:proofErr w:type="gramStart"/>
-      <w:r>
-        <w:rPr>
-          <w:sz w:val="20"/>
-          <w:szCs w:val="20"/>
-        </w:rPr>
-        <w:t># ”</w:t>
-      </w:r>
-      <w:proofErr w:type="gramEnd"/>
-      <w:r>
-        <w:rPr>
-          <w:sz w:val="20"/>
-          <w:szCs w:val="20"/>
-        </w:rPr>
-        <w:t xml:space="preserve"> will be ignored when loading friendly names from the file. Once you are happy, run the command. Any successfully read names will be summarised here and will be applied automatically after database creation (all friendly names are held in a dedicated table rather than being applied to the actual database structure in any way).</w:t>
+        <w:t xml:space="preserve"> fully. Note that all lines beginning with “# ” will be ignored when loading friendly names from the file. Once you are happy, run the command. Any successfully read names will be summarised here and will be applied automatically after database creation (all friendly names are held in a dedicated table rather than being applied to the actual database structure in any way).</w:t>
       </w:r>
     </w:p>
     <w:p>
@@ -9063,39 +8812,7 @@
           <w:sz w:val="20"/>
           <w:szCs w:val="20"/>
         </w:rPr>
-        <w:t xml:space="preserve">This command will automatically create the database, placing both the </w:t>
-      </w:r>
-      <w:proofErr w:type="spellStart"/>
-      <w:r>
-        <w:rPr>
-          <w:sz w:val="20"/>
-          <w:szCs w:val="20"/>
-        </w:rPr>
-        <w:t>BridgeManager_Data.mdf</w:t>
-      </w:r>
-      <w:proofErr w:type="spellEnd"/>
-      <w:r>
-        <w:rPr>
-          <w:sz w:val="20"/>
-          <w:szCs w:val="20"/>
-        </w:rPr>
-        <w:t xml:space="preserve"> database file and the </w:t>
-      </w:r>
-      <w:proofErr w:type="spellStart"/>
-      <w:r>
-        <w:rPr>
-          <w:sz w:val="20"/>
-          <w:szCs w:val="20"/>
-        </w:rPr>
-        <w:t>BridgeManager_Log.ldf</w:t>
-      </w:r>
-      <w:proofErr w:type="spellEnd"/>
-      <w:r>
-        <w:rPr>
-          <w:sz w:val="20"/>
-          <w:szCs w:val="20"/>
-        </w:rPr>
-        <w:t xml:space="preserve"> log file into “Documents/Bridge Manager”, applying any loaded type overrides, column additions or friendly names as it does so.</w:t>
+        <w:t>This command will automatically create the database, placing both the BridgeManager_Data.mdf database file and the BridgeManager_Log.ldf log file into “Documents/Bridge Manager”, applying any loaded type overrides, column additions or friendly names as it does so.</w:t>
       </w:r>
     </w:p>
     <w:p>
@@ -10321,21 +10038,12 @@
         </w:rPr>
         <w:br/>
       </w:r>
-      <w:proofErr w:type="spellStart"/>
-      <w:r>
-        <w:rPr>
-          <w:sz w:val="20"/>
-          <w:szCs w:val="20"/>
-        </w:rPr>
-        <w:t>Start</w:t>
-      </w:r>
-      <w:proofErr w:type="spellEnd"/>
-      <w:r>
-        <w:rPr>
-          <w:sz w:val="20"/>
-          <w:szCs w:val="20"/>
-        </w:rPr>
-        <w:t xml:space="preserve"> the BridgeManagerAgent.exe program. Note that this executable must be in the same directory as the console application. The command will fail if the executable could not be found, or if the process is already running in the background.</w:t>
+      <w:r>
+        <w:rPr>
+          <w:sz w:val="20"/>
+          <w:szCs w:val="20"/>
+        </w:rPr>
+        <w:t>Start the BridgeManagerAgent.exe program. Note that this executable must be in the same directory as the console application. The command will fail if the executable could not be found, or if the process is already running in the background.</w:t>
       </w:r>
     </w:p>
     <w:p>
@@ -10394,21 +10102,12 @@
         </w:rPr>
         <w:br/>
       </w:r>
-      <w:proofErr w:type="spellStart"/>
-      <w:r>
-        <w:rPr>
-          <w:sz w:val="20"/>
-          <w:szCs w:val="20"/>
-        </w:rPr>
-        <w:t>Stop</w:t>
-      </w:r>
-      <w:proofErr w:type="spellEnd"/>
-      <w:r>
-        <w:rPr>
-          <w:sz w:val="20"/>
-          <w:szCs w:val="20"/>
-        </w:rPr>
-        <w:t xml:space="preserve"> the BridgeManagerAgent.exe program. This command will work even if the agent wasn’t started this session or from within the console</w:t>
+      <w:r>
+        <w:rPr>
+          <w:sz w:val="20"/>
+          <w:szCs w:val="20"/>
+        </w:rPr>
+        <w:t>Stop the BridgeManagerAgent.exe program. This command will work even if the agent wasn’t started this session or from within the console</w:t>
       </w:r>
       <w:r>
         <w:rPr>
@@ -11097,7 +10796,6 @@
         </w:rPr>
         <w:t xml:space="preserve">.NET 6.0 </w:t>
       </w:r>
-      <w:proofErr w:type="gramStart"/>
       <w:r>
         <w:rPr>
           <w:b/>
@@ -11131,15 +10829,7 @@
           <w:i/>
           <w:iCs/>
         </w:rPr>
-        <w:t>x</w:t>
-      </w:r>
-      <w:proofErr w:type="gramEnd"/>
-      <w:r>
-        <w:rPr>
-          <w:i/>
-          <w:iCs/>
-        </w:rPr>
-        <w:t>86 or x64 depending on your system</w:t>
+        <w:t>x86 or x64 depending on your system</w:t>
       </w:r>
     </w:p>
     <w:p>
@@ -13998,30 +13688,14 @@
           <w:sz w:val="20"/>
           <w:szCs w:val="20"/>
         </w:rPr>
-        <w:t xml:space="preserve">Bridge Manager’s database layout, </w:t>
-      </w:r>
-      <w:proofErr w:type="gramStart"/>
-      <w:r>
-        <w:rPr>
-          <w:sz w:val="20"/>
-          <w:szCs w:val="20"/>
-        </w:rPr>
-        <w:t xml:space="preserve">and </w:t>
-      </w:r>
-      <w:r>
-        <w:rPr>
-          <w:sz w:val="20"/>
-          <w:szCs w:val="20"/>
-        </w:rPr>
-        <w:t>also</w:t>
-      </w:r>
-      <w:proofErr w:type="gramEnd"/>
-      <w:r>
-        <w:rPr>
-          <w:sz w:val="20"/>
-          <w:szCs w:val="20"/>
-        </w:rPr>
-        <w:t xml:space="preserve"> </w:t>
+        <w:t xml:space="preserve">Bridge Manager’s database layout, and </w:t>
+      </w:r>
+      <w:r>
+        <w:rPr>
+          <w:sz w:val="20"/>
+          <w:szCs w:val="20"/>
+        </w:rPr>
+        <w:t xml:space="preserve">also </w:t>
       </w:r>
       <w:r>
         <w:rPr>
@@ -14985,23 +14659,7 @@
           <w:sz w:val="20"/>
           <w:szCs w:val="20"/>
         </w:rPr>
-        <w:t xml:space="preserve">the organisation table’s </w:t>
-      </w:r>
-      <w:proofErr w:type="spellStart"/>
-      <w:r>
-        <w:rPr>
-          <w:sz w:val="20"/>
-          <w:szCs w:val="20"/>
-        </w:rPr>
-        <w:t>Dial_No</w:t>
-      </w:r>
-      <w:proofErr w:type="spellEnd"/>
-      <w:r>
-        <w:rPr>
-          <w:sz w:val="20"/>
-          <w:szCs w:val="20"/>
-        </w:rPr>
-        <w:t xml:space="preserve"> column to ‘IP Address’, it will appear as ‘IP Address’ in the Organisation window, the search bar of the data pane and the select query builder.</w:t>
+        <w:t>the organisation table’s Dial_No column to ‘IP Address’, it will appear as ‘IP Address’ in the Organisation window, the search bar of the data pane and the select query builder.</w:t>
       </w:r>
     </w:p>
     <w:p>
@@ -15161,7 +14819,6 @@
         </w:rPr>
         <w:t>type (</w:t>
       </w:r>
-      <w:proofErr w:type="spellStart"/>
       <w:r>
         <w:rPr>
           <w:b/>
@@ -15176,17 +14833,8 @@
           <w:sz w:val="20"/>
           <w:szCs w:val="20"/>
         </w:rPr>
-        <w:t>iable</w:t>
-      </w:r>
-      <w:proofErr w:type="spellEnd"/>
-      <w:r>
-        <w:rPr>
-          <w:sz w:val="20"/>
-          <w:szCs w:val="20"/>
-        </w:rPr>
-        <w:t xml:space="preserve"> </w:t>
-      </w:r>
-      <w:proofErr w:type="spellStart"/>
+        <w:t xml:space="preserve">iable </w:t>
+      </w:r>
       <w:r>
         <w:rPr>
           <w:b/>
@@ -15201,15 +14849,7 @@
           <w:sz w:val="20"/>
           <w:szCs w:val="20"/>
         </w:rPr>
-        <w:t>acter</w:t>
-      </w:r>
-      <w:proofErr w:type="spellEnd"/>
-      <w:r>
-        <w:rPr>
-          <w:sz w:val="20"/>
-          <w:szCs w:val="20"/>
-        </w:rPr>
-        <w:t>)</w:t>
+        <w:t>acter)</w:t>
       </w:r>
       <w:r>
         <w:rPr>
@@ -15929,15 +15569,7 @@
           <w:sz w:val="20"/>
           <w:szCs w:val="20"/>
         </w:rPr>
-        <w:t xml:space="preserve">Placing this constraint on a column will force </w:t>
-      </w:r>
-      <w:proofErr w:type="gramStart"/>
-      <w:r>
-        <w:rPr>
-          <w:sz w:val="20"/>
-          <w:szCs w:val="20"/>
-        </w:rPr>
-        <w:t>all</w:t>
+        <w:t>Placing this constraint on a column will force all</w:t>
       </w:r>
       <w:r>
         <w:rPr>
@@ -15946,7 +15578,6 @@
         </w:rPr>
         <w:t xml:space="preserve"> of</w:t>
       </w:r>
-      <w:proofErr w:type="gramEnd"/>
       <w:r>
         <w:rPr>
           <w:sz w:val="20"/>
@@ -16296,7 +15927,6 @@
         </w:rPr>
         <w:t xml:space="preserve"> synchronous with any foreign keys that reference them. Bridge Manager has been designed to automate this process, so that, for example, if </w:t>
       </w:r>
-      <w:proofErr w:type="spellStart"/>
       <w:r>
         <w:rPr>
           <w:i/>
@@ -16306,7 +15936,6 @@
         </w:rPr>
         <w:t>Organisation.Organisation_Reference</w:t>
       </w:r>
-      <w:proofErr w:type="spellEnd"/>
       <w:r>
         <w:rPr>
           <w:sz w:val="20"/>
@@ -16314,7 +15943,6 @@
         </w:rPr>
         <w:t xml:space="preserve"> has its max length updated, then </w:t>
       </w:r>
-      <w:proofErr w:type="spellStart"/>
       <w:r>
         <w:rPr>
           <w:i/>
@@ -16342,7 +15970,6 @@
         </w:rPr>
         <w:t>_Reference</w:t>
       </w:r>
-      <w:proofErr w:type="spellEnd"/>
       <w:r>
         <w:rPr>
           <w:sz w:val="20"/>
@@ -16350,7 +15977,6 @@
         </w:rPr>
         <w:t xml:space="preserve"> and </w:t>
       </w:r>
-      <w:proofErr w:type="spellStart"/>
       <w:r>
         <w:rPr>
           <w:i/>
@@ -16360,7 +15986,6 @@
         </w:rPr>
         <w:t>Organisation.Parent_Reference</w:t>
       </w:r>
-      <w:proofErr w:type="spellEnd"/>
       <w:r>
         <w:rPr>
           <w:sz w:val="20"/>
@@ -16431,23 +16056,7 @@
           <w:sz w:val="20"/>
           <w:szCs w:val="20"/>
         </w:rPr>
-        <w:t xml:space="preserve">Even with these safeguards in place, it is advised to leave core column types alone unless </w:t>
-      </w:r>
-      <w:proofErr w:type="gramStart"/>
-      <w:r>
-        <w:rPr>
-          <w:sz w:val="20"/>
-          <w:szCs w:val="20"/>
-        </w:rPr>
-        <w:t>absolutely necessary</w:t>
-      </w:r>
-      <w:proofErr w:type="gramEnd"/>
-      <w:r>
-        <w:rPr>
-          <w:sz w:val="20"/>
-          <w:szCs w:val="20"/>
-        </w:rPr>
-        <w:t>, and to always back up the database before making any changes.</w:t>
+        <w:t>Even with these safeguards in place, it is advised to leave core column types alone unless absolutely necessary, and to always back up the database before making any changes.</w:t>
       </w:r>
     </w:p>
     <w:p>
@@ -17598,49 +17207,8 @@
           <w:sz w:val="20"/>
           <w:szCs w:val="20"/>
         </w:rPr>
-        <w:t xml:space="preserve">. The column orders are stored in the </w:t>
-      </w:r>
-      <w:proofErr w:type="spellStart"/>
-      <w:r>
-        <w:rPr>
-          <w:sz w:val="20"/>
-          <w:szCs w:val="20"/>
-        </w:rPr>
-        <w:t>OrganisationOrder</w:t>
-      </w:r>
-      <w:proofErr w:type="spellEnd"/>
-      <w:r>
-        <w:rPr>
-          <w:sz w:val="20"/>
-          <w:szCs w:val="20"/>
-        </w:rPr>
-        <w:t xml:space="preserve">, </w:t>
-      </w:r>
-      <w:proofErr w:type="spellStart"/>
-      <w:r>
-        <w:rPr>
-          <w:sz w:val="20"/>
-          <w:szCs w:val="20"/>
-        </w:rPr>
-        <w:t>AssetOrder</w:t>
-      </w:r>
-      <w:proofErr w:type="spellEnd"/>
-      <w:r>
-        <w:rPr>
-          <w:sz w:val="20"/>
-          <w:szCs w:val="20"/>
-        </w:rPr>
-        <w:t xml:space="preserve">, </w:t>
-      </w:r>
-      <w:proofErr w:type="spellStart"/>
-      <w:r>
-        <w:rPr>
-          <w:sz w:val="20"/>
-          <w:szCs w:val="20"/>
-        </w:rPr>
-        <w:t>ContactOrder</w:t>
-      </w:r>
-      <w:proofErr w:type="spellEnd"/>
+        <w:t>. The column orders are stored in the OrganisationOrder, AssetOrder, ContactOrder</w:t>
+      </w:r>
       <w:r>
         <w:rPr>
           <w:sz w:val="20"/>
@@ -17653,65 +17221,15 @@
           <w:sz w:val="20"/>
           <w:szCs w:val="20"/>
         </w:rPr>
-        <w:t xml:space="preserve"> </w:t>
-      </w:r>
-      <w:proofErr w:type="spellStart"/>
-      <w:r>
-        <w:rPr>
-          <w:sz w:val="20"/>
-          <w:szCs w:val="20"/>
-        </w:rPr>
-        <w:t>ConferenceOrder</w:t>
-      </w:r>
-      <w:proofErr w:type="spellEnd"/>
-      <w:r>
-        <w:rPr>
-          <w:sz w:val="20"/>
-          <w:szCs w:val="20"/>
-        </w:rPr>
-        <w:t xml:space="preserve">, </w:t>
-      </w:r>
-      <w:proofErr w:type="spellStart"/>
-      <w:r>
-        <w:rPr>
-          <w:sz w:val="20"/>
-          <w:szCs w:val="20"/>
-        </w:rPr>
-        <w:t>TaskOrder</w:t>
-      </w:r>
-      <w:proofErr w:type="spellEnd"/>
-      <w:r>
-        <w:rPr>
-          <w:sz w:val="20"/>
-          <w:szCs w:val="20"/>
-        </w:rPr>
-        <w:t xml:space="preserve">, </w:t>
-      </w:r>
-      <w:proofErr w:type="spellStart"/>
-      <w:r>
-        <w:rPr>
-          <w:sz w:val="20"/>
-          <w:szCs w:val="20"/>
-        </w:rPr>
-        <w:t>VisitOrder</w:t>
-      </w:r>
-      <w:proofErr w:type="spellEnd"/>
-      <w:r>
-        <w:rPr>
-          <w:sz w:val="20"/>
-          <w:szCs w:val="20"/>
-        </w:rPr>
-        <w:t xml:space="preserve"> and </w:t>
-      </w:r>
-      <w:proofErr w:type="spellStart"/>
-      <w:r>
-        <w:rPr>
-          <w:sz w:val="20"/>
-          <w:szCs w:val="20"/>
-        </w:rPr>
-        <w:t>DocumentOrder</w:t>
-      </w:r>
-      <w:proofErr w:type="spellEnd"/>
+        <w:t xml:space="preserve"> ConferenceOrder</w:t>
+      </w:r>
+      <w:r>
+        <w:rPr>
+          <w:sz w:val="20"/>
+          <w:szCs w:val="20"/>
+        </w:rPr>
+        <w:t>, TaskOrder, VisitOrder and DocumentOrder</w:t>
+      </w:r>
       <w:r>
         <w:rPr>
           <w:sz w:val="20"/>
@@ -17761,7 +17279,6 @@
         </w:rPr>
         <w:t xml:space="preserve">Bridge Manager accounts with full admin rights have the capability to correct change reasons. This capability is restricted to administrators </w:t>
       </w:r>
-      <w:proofErr w:type="gramStart"/>
       <w:r>
         <w:rPr>
           <w:sz w:val="20"/>
@@ -17769,7 +17286,6 @@
         </w:rPr>
         <w:t>in order to</w:t>
       </w:r>
-      <w:proofErr w:type="gramEnd"/>
       <w:r>
         <w:rPr>
           <w:sz w:val="20"/>
@@ -18466,7 +17982,6 @@
           <w:szCs w:val="40"/>
         </w:rPr>
       </w:pPr>
-      <w:proofErr w:type="spellStart"/>
       <w:r>
         <w:rPr>
           <w:b/>
@@ -18475,17 +17990,7 @@
           <w:szCs w:val="40"/>
         </w:rPr>
         <w:lastRenderedPageBreak/>
-        <w:t>BridgeManager</w:t>
-      </w:r>
-      <w:proofErr w:type="spellEnd"/>
-      <w:r>
-        <w:rPr>
-          <w:b/>
-          <w:bCs/>
-          <w:sz w:val="40"/>
-          <w:szCs w:val="40"/>
-        </w:rPr>
-        <w:t xml:space="preserve"> Database Diagram</w:t>
+        <w:t>BridgeManager Database Diagram</w:t>
       </w:r>
     </w:p>
     <w:p>
@@ -18514,49 +18019,8 @@
           <w:sz w:val="20"/>
           <w:szCs w:val="20"/>
         </w:rPr>
-        <w:t xml:space="preserve"> omits the </w:t>
-      </w:r>
-      <w:proofErr w:type="spellStart"/>
-      <w:r>
-        <w:rPr>
-          <w:sz w:val="20"/>
-          <w:szCs w:val="20"/>
-        </w:rPr>
-        <w:t>OrganisationOrder</w:t>
-      </w:r>
-      <w:proofErr w:type="spellEnd"/>
-      <w:r>
-        <w:rPr>
-          <w:sz w:val="20"/>
-          <w:szCs w:val="20"/>
-        </w:rPr>
-        <w:t xml:space="preserve">, </w:t>
-      </w:r>
-      <w:proofErr w:type="spellStart"/>
-      <w:r>
-        <w:rPr>
-          <w:sz w:val="20"/>
-          <w:szCs w:val="20"/>
-        </w:rPr>
-        <w:t>AssetOrder</w:t>
-      </w:r>
-      <w:proofErr w:type="spellEnd"/>
-      <w:r>
-        <w:rPr>
-          <w:sz w:val="20"/>
-          <w:szCs w:val="20"/>
-        </w:rPr>
-        <w:t xml:space="preserve">, </w:t>
-      </w:r>
-      <w:proofErr w:type="spellStart"/>
-      <w:r>
-        <w:rPr>
-          <w:sz w:val="20"/>
-          <w:szCs w:val="20"/>
-        </w:rPr>
-        <w:t>ContactOrder</w:t>
-      </w:r>
-      <w:proofErr w:type="spellEnd"/>
+        <w:t xml:space="preserve"> omits the OrganisationOrder, AssetOrder, ContactOrder</w:t>
+      </w:r>
       <w:r>
         <w:rPr>
           <w:sz w:val="20"/>
@@ -18569,101 +18033,35 @@
           <w:sz w:val="20"/>
           <w:szCs w:val="20"/>
         </w:rPr>
+        <w:t xml:space="preserve"> ConferenceOrder</w:t>
+      </w:r>
+      <w:r>
+        <w:rPr>
+          <w:sz w:val="20"/>
+          <w:szCs w:val="20"/>
+        </w:rPr>
+        <w:t>,</w:t>
+      </w:r>
+      <w:r>
+        <w:rPr>
+          <w:sz w:val="20"/>
+          <w:szCs w:val="20"/>
+        </w:rPr>
+        <w:t xml:space="preserve"> TaskOrder, VisitOrder, DocumentOrder</w:t>
+      </w:r>
+      <w:r>
+        <w:rPr>
+          <w:sz w:val="20"/>
+          <w:szCs w:val="20"/>
+        </w:rPr>
         <w:t xml:space="preserve"> </w:t>
       </w:r>
-      <w:proofErr w:type="spellStart"/>
-      <w:r>
-        <w:rPr>
-          <w:sz w:val="20"/>
-          <w:szCs w:val="20"/>
-        </w:rPr>
-        <w:t>ConferenceOrder</w:t>
-      </w:r>
-      <w:proofErr w:type="spellEnd"/>
-      <w:r>
-        <w:rPr>
-          <w:sz w:val="20"/>
-          <w:szCs w:val="20"/>
-        </w:rPr>
-        <w:t>,</w:t>
-      </w:r>
-      <w:r>
-        <w:rPr>
-          <w:sz w:val="20"/>
-          <w:szCs w:val="20"/>
-        </w:rPr>
-        <w:t xml:space="preserve"> </w:t>
-      </w:r>
-      <w:proofErr w:type="spellStart"/>
-      <w:r>
-        <w:rPr>
-          <w:sz w:val="20"/>
-          <w:szCs w:val="20"/>
-        </w:rPr>
-        <w:t>TaskOrder</w:t>
-      </w:r>
-      <w:proofErr w:type="spellEnd"/>
-      <w:r>
-        <w:rPr>
-          <w:sz w:val="20"/>
-          <w:szCs w:val="20"/>
-        </w:rPr>
-        <w:t xml:space="preserve">, </w:t>
-      </w:r>
-      <w:proofErr w:type="spellStart"/>
-      <w:r>
-        <w:rPr>
-          <w:sz w:val="20"/>
-          <w:szCs w:val="20"/>
-        </w:rPr>
-        <w:t>VisitOrder</w:t>
-      </w:r>
-      <w:proofErr w:type="spellEnd"/>
-      <w:r>
-        <w:rPr>
-          <w:sz w:val="20"/>
-          <w:szCs w:val="20"/>
-        </w:rPr>
-        <w:t xml:space="preserve">, </w:t>
-      </w:r>
-      <w:proofErr w:type="spellStart"/>
-      <w:r>
-        <w:rPr>
-          <w:sz w:val="20"/>
-          <w:szCs w:val="20"/>
-        </w:rPr>
-        <w:t>DocumentOrder</w:t>
-      </w:r>
-      <w:proofErr w:type="spellEnd"/>
-      <w:r>
-        <w:rPr>
-          <w:sz w:val="20"/>
-          <w:szCs w:val="20"/>
-        </w:rPr>
-        <w:t xml:space="preserve"> </w:t>
-      </w:r>
-      <w:r>
-        <w:rPr>
-          <w:sz w:val="20"/>
-          <w:szCs w:val="20"/>
-        </w:rPr>
-        <w:t xml:space="preserve">and </w:t>
-      </w:r>
-      <w:proofErr w:type="spellStart"/>
-      <w:r>
-        <w:rPr>
-          <w:sz w:val="20"/>
-          <w:szCs w:val="20"/>
-        </w:rPr>
-        <w:t>FriendlyNames</w:t>
-      </w:r>
-      <w:proofErr w:type="spellEnd"/>
-      <w:r>
-        <w:rPr>
-          <w:sz w:val="20"/>
-          <w:szCs w:val="20"/>
-        </w:rPr>
-        <w:t xml:space="preserve"> table</w:t>
+      <w:r>
+        <w:rPr>
+          <w:sz w:val="20"/>
+          <w:szCs w:val="20"/>
+        </w:rPr>
+        <w:t>and FriendlyNames table</w:t>
       </w:r>
       <w:r>
         <w:rPr>
@@ -18793,7 +18191,7 @@
 </file>
 
 <file path=word/endnotes.xml><?xml version="1.0" encoding="utf-8"?>
-<w:endnotes xmlns:wpc="http://schemas.microsoft.com/office/word/2010/wordprocessingCanvas" xmlns:cx="http://schemas.microsoft.com/office/drawing/2014/chartex" xmlns:cx1="http://schemas.microsoft.com/office/drawing/2015/9/8/chartex" xmlns:cx2="http://schemas.microsoft.com/office/drawing/2015/10/21/chartex" xmlns:cx3="http://schemas.microsoft.com/office/drawing/2016/5/9/chartex" xmlns:cx4="http://schemas.microsoft.com/office/drawing/2016/5/10/chartex" xmlns:cx5="http://schemas.microsoft.com/office/drawing/2016/5/11/chartex" xmlns:cx6="http://schemas.microsoft.com/office/drawing/2016/5/12/chartex" xmlns:cx7="http://schemas.microsoft.com/office/drawing/2016/5/13/chartex" xmlns:cx8="http://schemas.microsoft.com/office/drawing/2016/5/14/chartex" xmlns:mc="http://schemas.openxmlformats.org/markup-compatibility/2006" xmlns:aink="http://schemas.microsoft.com/office/drawing/2016/ink" xmlns:am3d="http://schemas.microsoft.com/office/drawing/2017/model3d" xmlns:o="urn:schemas-microsoft-com:office:office" xmlns:oel="http://schemas.microsoft.com/office/2019/extlst" xmlns:r="http://schemas.openxmlformats.org/officeDocument/2006/relationships" xmlns:m="http://schemas.openxmlformats.org/officeDocument/2006/math" xmlns:v="urn:schemas-microsoft-com:vml" xmlns:wp14="http://schemas.microsoft.com/office/word/2010/wordprocessingDrawing" xmlns:wp="http://schemas.openxmlformats.org/drawingml/2006/wordprocessingDrawing" xmlns:w10="urn:schemas-microsoft-com:office:word" xmlns:w="http://schemas.openxmlformats.org/wordprocessingml/2006/main" xmlns:w14="http://schemas.microsoft.com/office/word/2010/wordml" xmlns:w15="http://schemas.microsoft.com/office/word/2012/wordml" xmlns:w16cex="http://schemas.microsoft.com/office/word/2018/wordml/cex" xmlns:w16cid="http://schemas.microsoft.com/office/word/2016/wordml/cid" xmlns:w16="http://schemas.microsoft.com/office/word/2018/wordml" xmlns:w16du="http://schemas.microsoft.com/office/word/2023/wordml/word16du" xmlns:w16sdtdh="http://schemas.microsoft.com/office/word/2020/wordml/sdtdatahash" xmlns:w16sdtfl="http://schemas.microsoft.com/office/word/2024/wordml/sdtformatlock" xmlns:w16se="http://schemas.microsoft.com/office/word/2015/wordml/symex" xmlns:wpg="http://schemas.microsoft.com/office/word/2010/wordprocessingGroup" xmlns:wpi="http://schemas.microsoft.com/office/word/2010/wordprocessingInk" xmlns:wne="http://schemas.microsoft.com/office/word/2006/wordml" xmlns:wps="http://schemas.microsoft.com/office/word/2010/wordprocessingShape" mc:Ignorable="w14 w15 w16se w16cid w16 w16cex w16sdtdh w16sdtfl w16du wp14">
+<w:endnotes xmlns:wpc="http://schemas.microsoft.com/office/word/2010/wordprocessingCanvas" xmlns:cx="http://schemas.microsoft.com/office/drawing/2014/chartex" xmlns:cx1="http://schemas.microsoft.com/office/drawing/2015/9/8/chartex" xmlns:cx2="http://schemas.microsoft.com/office/drawing/2015/10/21/chartex" xmlns:cx3="http://schemas.microsoft.com/office/drawing/2016/5/9/chartex" xmlns:cx4="http://schemas.microsoft.com/office/drawing/2016/5/10/chartex" xmlns:cx5="http://schemas.microsoft.com/office/drawing/2016/5/11/chartex" xmlns:cx6="http://schemas.microsoft.com/office/drawing/2016/5/12/chartex" xmlns:cx7="http://schemas.microsoft.com/office/drawing/2016/5/13/chartex" xmlns:cx8="http://schemas.microsoft.com/office/drawing/2016/5/14/chartex" xmlns:mc="http://schemas.openxmlformats.org/markup-compatibility/2006" xmlns:aink="http://schemas.microsoft.com/office/drawing/2016/ink" xmlns:am3d="http://schemas.microsoft.com/office/drawing/2017/model3d" xmlns:o="urn:schemas-microsoft-com:office:office" xmlns:oel="http://schemas.microsoft.com/office/2019/extlst" xmlns:r="http://schemas.openxmlformats.org/officeDocument/2006/relationships" xmlns:m="http://schemas.openxmlformats.org/officeDocument/2006/math" xmlns:v="urn:schemas-microsoft-com:vml" xmlns:wp14="http://schemas.microsoft.com/office/word/2010/wordprocessingDrawing" xmlns:wp="http://schemas.openxmlformats.org/drawingml/2006/wordprocessingDrawing" xmlns:w10="urn:schemas-microsoft-com:office:word" xmlns:w="http://schemas.openxmlformats.org/wordprocessingml/2006/main" xmlns:w14="http://schemas.microsoft.com/office/word/2010/wordml" xmlns:w15="http://schemas.microsoft.com/office/word/2012/wordml" xmlns:w16cex="http://schemas.microsoft.com/office/word/2018/wordml/cex" xmlns:w16cid="http://schemas.microsoft.com/office/word/2016/wordml/cid" xmlns:w16="http://schemas.microsoft.com/office/word/2018/wordml" xmlns:w16sdtdh="http://schemas.microsoft.com/office/word/2020/wordml/sdtdatahash" xmlns:w16se="http://schemas.microsoft.com/office/word/2015/wordml/symex" xmlns:wpg="http://schemas.microsoft.com/office/word/2010/wordprocessingGroup" xmlns:wpi="http://schemas.microsoft.com/office/word/2010/wordprocessingInk" xmlns:wne="http://schemas.microsoft.com/office/word/2006/wordml" xmlns:wps="http://schemas.microsoft.com/office/word/2010/wordprocessingShape" mc:Ignorable="w14 w15 w16se w16cid w16 w16cex w16sdtdh wp14">
   <w:endnote w:type="separator" w:id="-1">
     <w:p>
       <w:pPr>
@@ -18818,7 +18216,7 @@
 </file>
 
 <file path=word/footer1.xml><?xml version="1.0" encoding="utf-8"?>
-<w:ftr xmlns:wpc="http://schemas.microsoft.com/office/word/2010/wordprocessingCanvas" xmlns:cx="http://schemas.microsoft.com/office/drawing/2014/chartex" xmlns:cx1="http://schemas.microsoft.com/office/drawing/2015/9/8/chartex" xmlns:cx2="http://schemas.microsoft.com/office/drawing/2015/10/21/chartex" xmlns:cx3="http://schemas.microsoft.com/office/drawing/2016/5/9/chartex" xmlns:cx4="http://schemas.microsoft.com/office/drawing/2016/5/10/chartex" xmlns:cx5="http://schemas.microsoft.com/office/drawing/2016/5/11/chartex" xmlns:cx6="http://schemas.microsoft.com/office/drawing/2016/5/12/chartex" xmlns:cx7="http://schemas.microsoft.com/office/drawing/2016/5/13/chartex" xmlns:cx8="http://schemas.microsoft.com/office/drawing/2016/5/14/chartex" xmlns:mc="http://schemas.openxmlformats.org/markup-compatibility/2006" xmlns:aink="http://schemas.microsoft.com/office/drawing/2016/ink" xmlns:am3d="http://schemas.microsoft.com/office/drawing/2017/model3d" xmlns:o="urn:schemas-microsoft-com:office:office" xmlns:oel="http://schemas.microsoft.com/office/2019/extlst" xmlns:r="http://schemas.openxmlformats.org/officeDocument/2006/relationships" xmlns:m="http://schemas.openxmlformats.org/officeDocument/2006/math" xmlns:v="urn:schemas-microsoft-com:vml" xmlns:wp14="http://schemas.microsoft.com/office/word/2010/wordprocessingDrawing" xmlns:wp="http://schemas.openxmlformats.org/drawingml/2006/wordprocessingDrawing" xmlns:w10="urn:schemas-microsoft-com:office:word" xmlns:w="http://schemas.openxmlformats.org/wordprocessingml/2006/main" xmlns:w14="http://schemas.microsoft.com/office/word/2010/wordml" xmlns:w15="http://schemas.microsoft.com/office/word/2012/wordml" xmlns:w16cex="http://schemas.microsoft.com/office/word/2018/wordml/cex" xmlns:w16cid="http://schemas.microsoft.com/office/word/2016/wordml/cid" xmlns:w16="http://schemas.microsoft.com/office/word/2018/wordml" xmlns:w16du="http://schemas.microsoft.com/office/word/2023/wordml/word16du" xmlns:w16sdtdh="http://schemas.microsoft.com/office/word/2020/wordml/sdtdatahash" xmlns:w16sdtfl="http://schemas.microsoft.com/office/word/2024/wordml/sdtformatlock" xmlns:w16se="http://schemas.microsoft.com/office/word/2015/wordml/symex" xmlns:wpg="http://schemas.microsoft.com/office/word/2010/wordprocessingGroup" xmlns:wpi="http://schemas.microsoft.com/office/word/2010/wordprocessingInk" xmlns:wne="http://schemas.microsoft.com/office/word/2006/wordml" xmlns:wps="http://schemas.microsoft.com/office/word/2010/wordprocessingShape" mc:Ignorable="w14 w15 w16se w16cid w16 w16cex w16sdtdh w16sdtfl w16du wp14">
+<w:ftr xmlns:wpc="http://schemas.microsoft.com/office/word/2010/wordprocessingCanvas" xmlns:cx="http://schemas.microsoft.com/office/drawing/2014/chartex" xmlns:cx1="http://schemas.microsoft.com/office/drawing/2015/9/8/chartex" xmlns:cx2="http://schemas.microsoft.com/office/drawing/2015/10/21/chartex" xmlns:cx3="http://schemas.microsoft.com/office/drawing/2016/5/9/chartex" xmlns:cx4="http://schemas.microsoft.com/office/drawing/2016/5/10/chartex" xmlns:cx5="http://schemas.microsoft.com/office/drawing/2016/5/11/chartex" xmlns:cx6="http://schemas.microsoft.com/office/drawing/2016/5/12/chartex" xmlns:cx7="http://schemas.microsoft.com/office/drawing/2016/5/13/chartex" xmlns:cx8="http://schemas.microsoft.com/office/drawing/2016/5/14/chartex" xmlns:mc="http://schemas.openxmlformats.org/markup-compatibility/2006" xmlns:aink="http://schemas.microsoft.com/office/drawing/2016/ink" xmlns:am3d="http://schemas.microsoft.com/office/drawing/2017/model3d" xmlns:o="urn:schemas-microsoft-com:office:office" xmlns:oel="http://schemas.microsoft.com/office/2019/extlst" xmlns:r="http://schemas.openxmlformats.org/officeDocument/2006/relationships" xmlns:m="http://schemas.openxmlformats.org/officeDocument/2006/math" xmlns:v="urn:schemas-microsoft-com:vml" xmlns:wp14="http://schemas.microsoft.com/office/word/2010/wordprocessingDrawing" xmlns:wp="http://schemas.openxmlformats.org/drawingml/2006/wordprocessingDrawing" xmlns:w10="urn:schemas-microsoft-com:office:word" xmlns:w="http://schemas.openxmlformats.org/wordprocessingml/2006/main" xmlns:w14="http://schemas.microsoft.com/office/word/2010/wordml" xmlns:w15="http://schemas.microsoft.com/office/word/2012/wordml" xmlns:w16cex="http://schemas.microsoft.com/office/word/2018/wordml/cex" xmlns:w16cid="http://schemas.microsoft.com/office/word/2016/wordml/cid" xmlns:w16="http://schemas.microsoft.com/office/word/2018/wordml" xmlns:w16sdtdh="http://schemas.microsoft.com/office/word/2020/wordml/sdtdatahash" xmlns:w16se="http://schemas.microsoft.com/office/word/2015/wordml/symex" xmlns:wpg="http://schemas.microsoft.com/office/word/2010/wordprocessingGroup" xmlns:wpi="http://schemas.microsoft.com/office/word/2010/wordprocessingInk" xmlns:wne="http://schemas.microsoft.com/office/word/2006/wordml" xmlns:wps="http://schemas.microsoft.com/office/word/2010/wordprocessingShape" mc:Ignorable="w14 w15 w16se w16cid w16 w16cex w16sdtdh wp14">
   <w:sdt>
     <w:sdtPr>
       <w:id w:val="1735817785"/>
@@ -18950,7 +18348,7 @@
             <v:shape id="_x0000_s1025" type="#_x0000_t75" style="position:absolute;left:0;text-align:left;margin-left:463.75pt;margin-top:.75pt;width:63.55pt;height:9.75pt;z-index:251659264;mso-position-horizontal-relative:text;mso-position-vertical-relative:text">
               <v:imagedata r:id="rId2" o:title=""/>
             </v:shape>
-            <o:OLEObject Type="Embed" ProgID="PBrush" ShapeID="_x0000_s1025" DrawAspect="Content" ObjectID="_1805894531" r:id="rId3"/>
+            <o:OLEObject Type="Embed" ProgID="PBrush" ShapeID="_x0000_s1025" DrawAspect="Content" ObjectID="_1811932822" r:id="rId3"/>
           </w:object>
         </w:r>
         <w:r>
@@ -18997,7 +18395,7 @@
 </file>
 
 <file path=word/footnotes.xml><?xml version="1.0" encoding="utf-8"?>
-<w:footnotes xmlns:wpc="http://schemas.microsoft.com/office/word/2010/wordprocessingCanvas" xmlns:cx="http://schemas.microsoft.com/office/drawing/2014/chartex" xmlns:cx1="http://schemas.microsoft.com/office/drawing/2015/9/8/chartex" xmlns:cx2="http://schemas.microsoft.com/office/drawing/2015/10/21/chartex" xmlns:cx3="http://schemas.microsoft.com/office/drawing/2016/5/9/chartex" xmlns:cx4="http://schemas.microsoft.com/office/drawing/2016/5/10/chartex" xmlns:cx5="http://schemas.microsoft.com/office/drawing/2016/5/11/chartex" xmlns:cx6="http://schemas.microsoft.com/office/drawing/2016/5/12/chartex" xmlns:cx7="http://schemas.microsoft.com/office/drawing/2016/5/13/chartex" xmlns:cx8="http://schemas.microsoft.com/office/drawing/2016/5/14/chartex" xmlns:mc="http://schemas.openxmlformats.org/markup-compatibility/2006" xmlns:aink="http://schemas.microsoft.com/office/drawing/2016/ink" xmlns:am3d="http://schemas.microsoft.com/office/drawing/2017/model3d" xmlns:o="urn:schemas-microsoft-com:office:office" xmlns:oel="http://schemas.microsoft.com/office/2019/extlst" xmlns:r="http://schemas.openxmlformats.org/officeDocument/2006/relationships" xmlns:m="http://schemas.openxmlformats.org/officeDocument/2006/math" xmlns:v="urn:schemas-microsoft-com:vml" xmlns:wp14="http://schemas.microsoft.com/office/word/2010/wordprocessingDrawing" xmlns:wp="http://schemas.openxmlformats.org/drawingml/2006/wordprocessingDrawing" xmlns:w10="urn:schemas-microsoft-com:office:word" xmlns:w="http://schemas.openxmlformats.org/wordprocessingml/2006/main" xmlns:w14="http://schemas.microsoft.com/office/word/2010/wordml" xmlns:w15="http://schemas.microsoft.com/office/word/2012/wordml" xmlns:w16cex="http://schemas.microsoft.com/office/word/2018/wordml/cex" xmlns:w16cid="http://schemas.microsoft.com/office/word/2016/wordml/cid" xmlns:w16="http://schemas.microsoft.com/office/word/2018/wordml" xmlns:w16du="http://schemas.microsoft.com/office/word/2023/wordml/word16du" xmlns:w16sdtdh="http://schemas.microsoft.com/office/word/2020/wordml/sdtdatahash" xmlns:w16sdtfl="http://schemas.microsoft.com/office/word/2024/wordml/sdtformatlock" xmlns:w16se="http://schemas.microsoft.com/office/word/2015/wordml/symex" xmlns:wpg="http://schemas.microsoft.com/office/word/2010/wordprocessingGroup" xmlns:wpi="http://schemas.microsoft.com/office/word/2010/wordprocessingInk" xmlns:wne="http://schemas.microsoft.com/office/word/2006/wordml" xmlns:wps="http://schemas.microsoft.com/office/word/2010/wordprocessingShape" mc:Ignorable="w14 w15 w16se w16cid w16 w16cex w16sdtdh w16sdtfl w16du wp14">
+<w:footnotes xmlns:wpc="http://schemas.microsoft.com/office/word/2010/wordprocessingCanvas" xmlns:cx="http://schemas.microsoft.com/office/drawing/2014/chartex" xmlns:cx1="http://schemas.microsoft.com/office/drawing/2015/9/8/chartex" xmlns:cx2="http://schemas.microsoft.com/office/drawing/2015/10/21/chartex" xmlns:cx3="http://schemas.microsoft.com/office/drawing/2016/5/9/chartex" xmlns:cx4="http://schemas.microsoft.com/office/drawing/2016/5/10/chartex" xmlns:cx5="http://schemas.microsoft.com/office/drawing/2016/5/11/chartex" xmlns:cx6="http://schemas.microsoft.com/office/drawing/2016/5/12/chartex" xmlns:cx7="http://schemas.microsoft.com/office/drawing/2016/5/13/chartex" xmlns:cx8="http://schemas.microsoft.com/office/drawing/2016/5/14/chartex" xmlns:mc="http://schemas.openxmlformats.org/markup-compatibility/2006" xmlns:aink="http://schemas.microsoft.com/office/drawing/2016/ink" xmlns:am3d="http://schemas.microsoft.com/office/drawing/2017/model3d" xmlns:o="urn:schemas-microsoft-com:office:office" xmlns:oel="http://schemas.microsoft.com/office/2019/extlst" xmlns:r="http://schemas.openxmlformats.org/officeDocument/2006/relationships" xmlns:m="http://schemas.openxmlformats.org/officeDocument/2006/math" xmlns:v="urn:schemas-microsoft-com:vml" xmlns:wp14="http://schemas.microsoft.com/office/word/2010/wordprocessingDrawing" xmlns:wp="http://schemas.openxmlformats.org/drawingml/2006/wordprocessingDrawing" xmlns:w10="urn:schemas-microsoft-com:office:word" xmlns:w="http://schemas.openxmlformats.org/wordprocessingml/2006/main" xmlns:w14="http://schemas.microsoft.com/office/word/2010/wordml" xmlns:w15="http://schemas.microsoft.com/office/word/2012/wordml" xmlns:w16cex="http://schemas.microsoft.com/office/word/2018/wordml/cex" xmlns:w16cid="http://schemas.microsoft.com/office/word/2016/wordml/cid" xmlns:w16="http://schemas.microsoft.com/office/word/2018/wordml" xmlns:w16sdtdh="http://schemas.microsoft.com/office/word/2020/wordml/sdtdatahash" xmlns:w16se="http://schemas.microsoft.com/office/word/2015/wordml/symex" xmlns:wpg="http://schemas.microsoft.com/office/word/2010/wordprocessingGroup" xmlns:wpi="http://schemas.microsoft.com/office/word/2010/wordprocessingInk" xmlns:wne="http://schemas.microsoft.com/office/word/2006/wordml" xmlns:wps="http://schemas.microsoft.com/office/word/2010/wordprocessingShape" mc:Ignorable="w14 w15 w16se w16cid w16 w16cex w16sdtdh wp14">
   <w:footnote w:type="separator" w:id="-1">
     <w:p>
       <w:pPr>
@@ -19022,7 +18420,7 @@
 </file>
 
 <file path=word/numbering.xml><?xml version="1.0" encoding="utf-8"?>
-<w:numbering xmlns:wpc="http://schemas.microsoft.com/office/word/2010/wordprocessingCanvas" xmlns:cx="http://schemas.microsoft.com/office/drawing/2014/chartex" xmlns:cx1="http://schemas.microsoft.com/office/drawing/2015/9/8/chartex" xmlns:cx2="http://schemas.microsoft.com/office/drawing/2015/10/21/chartex" xmlns:cx3="http://schemas.microsoft.com/office/drawing/2016/5/9/chartex" xmlns:cx4="http://schemas.microsoft.com/office/drawing/2016/5/10/chartex" xmlns:cx5="http://schemas.microsoft.com/office/drawing/2016/5/11/chartex" xmlns:cx6="http://schemas.microsoft.com/office/drawing/2016/5/12/chartex" xmlns:cx7="http://schemas.microsoft.com/office/drawing/2016/5/13/chartex" xmlns:cx8="http://schemas.microsoft.com/office/drawing/2016/5/14/chartex" xmlns:mc="http://schemas.openxmlformats.org/markup-compatibility/2006" xmlns:aink="http://schemas.microsoft.com/office/drawing/2016/ink" xmlns:am3d="http://schemas.microsoft.com/office/drawing/2017/model3d" xmlns:o="urn:schemas-microsoft-com:office:office" xmlns:oel="http://schemas.microsoft.com/office/2019/extlst" xmlns:r="http://schemas.openxmlformats.org/officeDocument/2006/relationships" xmlns:m="http://schemas.openxmlformats.org/officeDocument/2006/math" xmlns:v="urn:schemas-microsoft-com:vml" xmlns:wp14="http://schemas.microsoft.com/office/word/2010/wordprocessingDrawing" xmlns:wp="http://schemas.openxmlformats.org/drawingml/2006/wordprocessingDrawing" xmlns:w10="urn:schemas-microsoft-com:office:word" xmlns:w="http://schemas.openxmlformats.org/wordprocessingml/2006/main" xmlns:w14="http://schemas.microsoft.com/office/word/2010/wordml" xmlns:w15="http://schemas.microsoft.com/office/word/2012/wordml" xmlns:w16cex="http://schemas.microsoft.com/office/word/2018/wordml/cex" xmlns:w16cid="http://schemas.microsoft.com/office/word/2016/wordml/cid" xmlns:w16="http://schemas.microsoft.com/office/word/2018/wordml" xmlns:w16du="http://schemas.microsoft.com/office/word/2023/wordml/word16du" xmlns:w16sdtdh="http://schemas.microsoft.com/office/word/2020/wordml/sdtdatahash" xmlns:w16sdtfl="http://schemas.microsoft.com/office/word/2024/wordml/sdtformatlock" xmlns:w16se="http://schemas.microsoft.com/office/word/2015/wordml/symex" xmlns:wpg="http://schemas.microsoft.com/office/word/2010/wordprocessingGroup" xmlns:wpi="http://schemas.microsoft.com/office/word/2010/wordprocessingInk" xmlns:wne="http://schemas.microsoft.com/office/word/2006/wordml" xmlns:wps="http://schemas.microsoft.com/office/word/2010/wordprocessingShape" mc:Ignorable="w14 w15 w16se w16cid w16 w16cex w16sdtdh w16sdtfl w16du wp14">
+<w:numbering xmlns:wpc="http://schemas.microsoft.com/office/word/2010/wordprocessingCanvas" xmlns:cx="http://schemas.microsoft.com/office/drawing/2014/chartex" xmlns:cx1="http://schemas.microsoft.com/office/drawing/2015/9/8/chartex" xmlns:cx2="http://schemas.microsoft.com/office/drawing/2015/10/21/chartex" xmlns:cx3="http://schemas.microsoft.com/office/drawing/2016/5/9/chartex" xmlns:cx4="http://schemas.microsoft.com/office/drawing/2016/5/10/chartex" xmlns:cx5="http://schemas.microsoft.com/office/drawing/2016/5/11/chartex" xmlns:cx6="http://schemas.microsoft.com/office/drawing/2016/5/12/chartex" xmlns:cx7="http://schemas.microsoft.com/office/drawing/2016/5/13/chartex" xmlns:cx8="http://schemas.microsoft.com/office/drawing/2016/5/14/chartex" xmlns:mc="http://schemas.openxmlformats.org/markup-compatibility/2006" xmlns:aink="http://schemas.microsoft.com/office/drawing/2016/ink" xmlns:am3d="http://schemas.microsoft.com/office/drawing/2017/model3d" xmlns:o="urn:schemas-microsoft-com:office:office" xmlns:oel="http://schemas.microsoft.com/office/2019/extlst" xmlns:r="http://schemas.openxmlformats.org/officeDocument/2006/relationships" xmlns:m="http://schemas.openxmlformats.org/officeDocument/2006/math" xmlns:v="urn:schemas-microsoft-com:vml" xmlns:wp14="http://schemas.microsoft.com/office/word/2010/wordprocessingDrawing" xmlns:wp="http://schemas.openxmlformats.org/drawingml/2006/wordprocessingDrawing" xmlns:w10="urn:schemas-microsoft-com:office:word" xmlns:w="http://schemas.openxmlformats.org/wordprocessingml/2006/main" xmlns:w14="http://schemas.microsoft.com/office/word/2010/wordml" xmlns:w15="http://schemas.microsoft.com/office/word/2012/wordml" xmlns:w16cex="http://schemas.microsoft.com/office/word/2018/wordml/cex" xmlns:w16cid="http://schemas.microsoft.com/office/word/2016/wordml/cid" xmlns:w16="http://schemas.microsoft.com/office/word/2018/wordml" xmlns:w16sdtdh="http://schemas.microsoft.com/office/word/2020/wordml/sdtdatahash" xmlns:w16se="http://schemas.microsoft.com/office/word/2015/wordml/symex" xmlns:wpg="http://schemas.microsoft.com/office/word/2010/wordprocessingGroup" xmlns:wpi="http://schemas.microsoft.com/office/word/2010/wordprocessingInk" xmlns:wne="http://schemas.microsoft.com/office/word/2006/wordml" xmlns:wps="http://schemas.microsoft.com/office/word/2010/wordprocessingShape" mc:Ignorable="w14 w15 w16se w16cid w16 w16cex w16sdtdh wp14">
   <w:abstractNum w:abstractNumId="0" w15:restartNumberingAfterBreak="0">
     <w:nsid w:val="036618BC"/>
     <w:multiLevelType w:val="hybridMultilevel"/>
@@ -20372,7 +19770,7 @@
 </file>
 
 <file path=word/styles.xml><?xml version="1.0" encoding="utf-8"?>
-<w:styles xmlns:mc="http://schemas.openxmlformats.org/markup-compatibility/2006" xmlns:r="http://schemas.openxmlformats.org/officeDocument/2006/relationships" xmlns:w="http://schemas.openxmlformats.org/wordprocessingml/2006/main" xmlns:w14="http://schemas.microsoft.com/office/word/2010/wordml" xmlns:w15="http://schemas.microsoft.com/office/word/2012/wordml" xmlns:w16cex="http://schemas.microsoft.com/office/word/2018/wordml/cex" xmlns:w16cid="http://schemas.microsoft.com/office/word/2016/wordml/cid" xmlns:w16="http://schemas.microsoft.com/office/word/2018/wordml" xmlns:w16du="http://schemas.microsoft.com/office/word/2023/wordml/word16du" xmlns:w16sdtdh="http://schemas.microsoft.com/office/word/2020/wordml/sdtdatahash" xmlns:w16sdtfl="http://schemas.microsoft.com/office/word/2024/wordml/sdtformatlock" xmlns:w16se="http://schemas.microsoft.com/office/word/2015/wordml/symex" mc:Ignorable="w14 w15 w16se w16cid w16 w16cex w16sdtdh w16sdtfl w16du">
+<w:styles xmlns:mc="http://schemas.openxmlformats.org/markup-compatibility/2006" xmlns:r="http://schemas.openxmlformats.org/officeDocument/2006/relationships" xmlns:w="http://schemas.openxmlformats.org/wordprocessingml/2006/main" xmlns:w14="http://schemas.microsoft.com/office/word/2010/wordml" xmlns:w15="http://schemas.microsoft.com/office/word/2012/wordml" xmlns:w16cex="http://schemas.microsoft.com/office/word/2018/wordml/cex" xmlns:w16cid="http://schemas.microsoft.com/office/word/2016/wordml/cid" xmlns:w16="http://schemas.microsoft.com/office/word/2018/wordml" xmlns:w16sdtdh="http://schemas.microsoft.com/office/word/2020/wordml/sdtdatahash" xmlns:w16se="http://schemas.microsoft.com/office/word/2015/wordml/symex" mc:Ignorable="w14 w15 w16se w16cid w16 w16cex w16sdtdh">
   <w:docDefaults>
     <w:rPrDefault>
       <w:rPr>

</xml_diff>

<commit_message>
A few bug fixes and docs updated for v1.2.0
</commit_message>
<xml_diff>
--- a/BridgeOpsClient/Documentation/Bridge Manager Administration Guide.docx
+++ b/BridgeOpsClient/Documentation/Bridge Manager Administration Guide.docx
@@ -1,6 +1,6 @@
 
 <file path=word/document.xml><?xml version="1.0" encoding="utf-8"?>
-<w:document xmlns:wpc="http://schemas.microsoft.com/office/word/2010/wordprocessingCanvas" xmlns:cx="http://schemas.microsoft.com/office/drawing/2014/chartex" xmlns:cx1="http://schemas.microsoft.com/office/drawing/2015/9/8/chartex" xmlns:cx2="http://schemas.microsoft.com/office/drawing/2015/10/21/chartex" xmlns:cx3="http://schemas.microsoft.com/office/drawing/2016/5/9/chartex" xmlns:cx4="http://schemas.microsoft.com/office/drawing/2016/5/10/chartex" xmlns:cx5="http://schemas.microsoft.com/office/drawing/2016/5/11/chartex" xmlns:cx6="http://schemas.microsoft.com/office/drawing/2016/5/12/chartex" xmlns:cx7="http://schemas.microsoft.com/office/drawing/2016/5/13/chartex" xmlns:cx8="http://schemas.microsoft.com/office/drawing/2016/5/14/chartex" xmlns:mc="http://schemas.openxmlformats.org/markup-compatibility/2006" xmlns:aink="http://schemas.microsoft.com/office/drawing/2016/ink" xmlns:am3d="http://schemas.microsoft.com/office/drawing/2017/model3d" xmlns:o="urn:schemas-microsoft-com:office:office" xmlns:oel="http://schemas.microsoft.com/office/2019/extlst" xmlns:r="http://schemas.openxmlformats.org/officeDocument/2006/relationships" xmlns:m="http://schemas.openxmlformats.org/officeDocument/2006/math" xmlns:v="urn:schemas-microsoft-com:vml" xmlns:wp14="http://schemas.microsoft.com/office/word/2010/wordprocessingDrawing" xmlns:wp="http://schemas.openxmlformats.org/drawingml/2006/wordprocessingDrawing" xmlns:w10="urn:schemas-microsoft-com:office:word" xmlns:w="http://schemas.openxmlformats.org/wordprocessingml/2006/main" xmlns:w14="http://schemas.microsoft.com/office/word/2010/wordml" xmlns:w15="http://schemas.microsoft.com/office/word/2012/wordml" xmlns:w16cex="http://schemas.microsoft.com/office/word/2018/wordml/cex" xmlns:w16cid="http://schemas.microsoft.com/office/word/2016/wordml/cid" xmlns:w16="http://schemas.microsoft.com/office/word/2018/wordml" xmlns:w16sdtdh="http://schemas.microsoft.com/office/word/2020/wordml/sdtdatahash" xmlns:w16se="http://schemas.microsoft.com/office/word/2015/wordml/symex" xmlns:wpg="http://schemas.microsoft.com/office/word/2010/wordprocessingGroup" xmlns:wpi="http://schemas.microsoft.com/office/word/2010/wordprocessingInk" xmlns:wne="http://schemas.microsoft.com/office/word/2006/wordml" xmlns:wps="http://schemas.microsoft.com/office/word/2010/wordprocessingShape" mc:Ignorable="w14 w15 w16se w16cid w16 w16cex w16sdtdh wp14">
+<w:document xmlns:wpc="http://schemas.microsoft.com/office/word/2010/wordprocessingCanvas" xmlns:cx="http://schemas.microsoft.com/office/drawing/2014/chartex" xmlns:cx1="http://schemas.microsoft.com/office/drawing/2015/9/8/chartex" xmlns:cx2="http://schemas.microsoft.com/office/drawing/2015/10/21/chartex" xmlns:cx3="http://schemas.microsoft.com/office/drawing/2016/5/9/chartex" xmlns:cx4="http://schemas.microsoft.com/office/drawing/2016/5/10/chartex" xmlns:cx5="http://schemas.microsoft.com/office/drawing/2016/5/11/chartex" xmlns:cx6="http://schemas.microsoft.com/office/drawing/2016/5/12/chartex" xmlns:cx7="http://schemas.microsoft.com/office/drawing/2016/5/13/chartex" xmlns:cx8="http://schemas.microsoft.com/office/drawing/2016/5/14/chartex" xmlns:mc="http://schemas.openxmlformats.org/markup-compatibility/2006" xmlns:aink="http://schemas.microsoft.com/office/drawing/2016/ink" xmlns:am3d="http://schemas.microsoft.com/office/drawing/2017/model3d" xmlns:o="urn:schemas-microsoft-com:office:office" xmlns:oel="http://schemas.microsoft.com/office/2019/extlst" xmlns:r="http://schemas.openxmlformats.org/officeDocument/2006/relationships" xmlns:m="http://schemas.openxmlformats.org/officeDocument/2006/math" xmlns:v="urn:schemas-microsoft-com:vml" xmlns:wp14="http://schemas.microsoft.com/office/word/2010/wordprocessingDrawing" xmlns:wp="http://schemas.openxmlformats.org/drawingml/2006/wordprocessingDrawing" xmlns:w10="urn:schemas-microsoft-com:office:word" xmlns:w="http://schemas.openxmlformats.org/wordprocessingml/2006/main" xmlns:w14="http://schemas.microsoft.com/office/word/2010/wordml" xmlns:w15="http://schemas.microsoft.com/office/word/2012/wordml" xmlns:w16cex="http://schemas.microsoft.com/office/word/2018/wordml/cex" xmlns:w16cid="http://schemas.microsoft.com/office/word/2016/wordml/cid" xmlns:w16="http://schemas.microsoft.com/office/word/2018/wordml" xmlns:w16du="http://schemas.microsoft.com/office/word/2023/wordml/word16du" xmlns:w16sdtdh="http://schemas.microsoft.com/office/word/2020/wordml/sdtdatahash" xmlns:w16sdtfl="http://schemas.microsoft.com/office/word/2024/wordml/sdtformatlock" xmlns:w16se="http://schemas.microsoft.com/office/word/2015/wordml/symex" xmlns:wpg="http://schemas.microsoft.com/office/word/2010/wordprocessingGroup" xmlns:wpi="http://schemas.microsoft.com/office/word/2010/wordprocessingInk" xmlns:wne="http://schemas.microsoft.com/office/word/2006/wordml" xmlns:wps="http://schemas.microsoft.com/office/word/2010/wordprocessingShape" mc:Ignorable="w14 w15 w16se w16cid w16 w16cex w16sdtdh w16sdtfl w16du wp14">
   <w:body>
     <w:p>
       <w:pPr>
@@ -134,7 +134,21 @@
           <w:sz w:val="36"/>
           <w:szCs w:val="36"/>
         </w:rPr>
-        <w:t>1.8</w:t>
+        <w:t>2</w:t>
+      </w:r>
+      <w:r>
+        <w:rPr>
+          <w:sz w:val="36"/>
+          <w:szCs w:val="36"/>
+        </w:rPr>
+        <w:t>.</w:t>
+      </w:r>
+      <w:r>
+        <w:rPr>
+          <w:sz w:val="36"/>
+          <w:szCs w:val="36"/>
+        </w:rPr>
+        <w:t>0</w:t>
       </w:r>
     </w:p>
     <w:p>
@@ -326,6 +340,7 @@
                               </w:rPr>
                               <w:tab/>
                             </w:r>
+                            <w:proofErr w:type="gramStart"/>
                             <w:r>
                               <w:rPr>
                                 <w:sz w:val="20"/>
@@ -343,6 +358,7 @@
                               </w:rPr>
                               <w:t>1</w:t>
                             </w:r>
+                            <w:proofErr w:type="gramEnd"/>
                           </w:p>
                           <w:p>
                             <w:pPr>
@@ -367,6 +383,7 @@
                               </w:rPr>
                               <w:tab/>
                             </w:r>
+                            <w:proofErr w:type="gramStart"/>
                             <w:r>
                               <w:rPr>
                                 <w:sz w:val="20"/>
@@ -382,6 +399,7 @@
                               </w:rPr>
                               <w:t>1</w:t>
                             </w:r>
+                            <w:proofErr w:type="gramEnd"/>
                           </w:p>
                           <w:p>
                             <w:pPr>
@@ -421,6 +439,7 @@
                               </w:rPr>
                               <w:tab/>
                             </w:r>
+                            <w:proofErr w:type="gramStart"/>
                             <w:r>
                               <w:rPr>
                                 <w:sz w:val="20"/>
@@ -438,6 +457,7 @@
                               </w:rPr>
                               <w:t>2</w:t>
                             </w:r>
+                            <w:proofErr w:type="gramEnd"/>
                           </w:p>
                           <w:p>
                             <w:pPr>
@@ -469,6 +489,7 @@
                               </w:rPr>
                               <w:tab/>
                             </w:r>
+                            <w:proofErr w:type="gramStart"/>
                             <w:r>
                               <w:rPr>
                                 <w:sz w:val="20"/>
@@ -490,6 +511,7 @@
                               </w:rPr>
                               <w:t>2</w:t>
                             </w:r>
+                            <w:proofErr w:type="gramEnd"/>
                           </w:p>
                           <w:p>
                             <w:pPr>
@@ -529,6 +551,7 @@
                               </w:rPr>
                               <w:tab/>
                             </w:r>
+                            <w:proofErr w:type="gramStart"/>
                             <w:r>
                               <w:rPr>
                                 <w:sz w:val="20"/>
@@ -546,6 +569,7 @@
                               </w:rPr>
                               <w:t>2</w:t>
                             </w:r>
+                            <w:proofErr w:type="gramEnd"/>
                           </w:p>
                           <w:p>
                             <w:pPr>
@@ -585,6 +609,7 @@
                               </w:rPr>
                               <w:tab/>
                             </w:r>
+                            <w:proofErr w:type="gramStart"/>
                             <w:r>
                               <w:rPr>
                                 <w:sz w:val="20"/>
@@ -602,6 +627,7 @@
                               </w:rPr>
                               <w:t>3</w:t>
                             </w:r>
+                            <w:proofErr w:type="gramEnd"/>
                           </w:p>
                           <w:p>
                             <w:pPr>
@@ -627,6 +653,7 @@
                               </w:rPr>
                               <w:tab/>
                             </w:r>
+                            <w:proofErr w:type="gramStart"/>
                             <w:r>
                               <w:rPr>
                                 <w:sz w:val="20"/>
@@ -644,6 +671,7 @@
                               </w:rPr>
                               <w:t>4</w:t>
                             </w:r>
+                            <w:proofErr w:type="gramEnd"/>
                           </w:p>
                           <w:p>
                             <w:pPr>
@@ -662,6 +690,7 @@
                               </w:rPr>
                               <w:t>Customise Network Port Settings</w:t>
                             </w:r>
+                            <w:proofErr w:type="gramStart"/>
                             <w:r>
                               <w:rPr>
                                 <w:sz w:val="20"/>
@@ -685,6 +714,7 @@
                               </w:rPr>
                               <w:t>4</w:t>
                             </w:r>
+                            <w:proofErr w:type="gramEnd"/>
                           </w:p>
                           <w:p>
                             <w:pPr>
@@ -705,6 +735,7 @@
                               </w:rPr>
                               <w:t>Creating and Restoring From Backups</w:t>
                             </w:r>
+                            <w:proofErr w:type="gramStart"/>
                             <w:r>
                               <w:rPr>
                                 <w:b/>
@@ -729,6 +760,7 @@
                               </w:rPr>
                               <w:t>4</w:t>
                             </w:r>
+                            <w:proofErr w:type="gramEnd"/>
                           </w:p>
                           <w:p>
                             <w:pPr>
@@ -760,6 +792,7 @@
                               </w:rPr>
                               <w:tab/>
                             </w:r>
+                            <w:proofErr w:type="gramStart"/>
                             <w:r>
                               <w:rPr>
                                 <w:sz w:val="20"/>
@@ -776,6 +809,7 @@
                               </w:rPr>
                               <w:t>4</w:t>
                             </w:r>
+                            <w:proofErr w:type="gramEnd"/>
                           </w:p>
                           <w:p>
                             <w:pPr>
@@ -800,6 +834,7 @@
                               </w:rPr>
                               <w:tab/>
                             </w:r>
+                            <w:proofErr w:type="gramStart"/>
                             <w:r>
                               <w:rPr>
                                 <w:sz w:val="20"/>
@@ -816,6 +851,7 @@
                               </w:rPr>
                               <w:t>4</w:t>
                             </w:r>
+                            <w:proofErr w:type="gramEnd"/>
                           </w:p>
                           <w:p>
                             <w:pPr>
@@ -843,6 +879,7 @@
                               </w:rPr>
                               <w:tab/>
                             </w:r>
+                            <w:proofErr w:type="gramStart"/>
                             <w:r>
                               <w:rPr>
                                 <w:sz w:val="20"/>
@@ -865,6 +902,7 @@
                               </w:rPr>
                               <w:t>5</w:t>
                             </w:r>
+                            <w:proofErr w:type="gramEnd"/>
                           </w:p>
                           <w:p>
                             <w:pPr>
@@ -911,6 +949,7 @@
                               </w:rPr>
                               <w:tab/>
                             </w:r>
+                            <w:proofErr w:type="gramStart"/>
                             <w:r>
                               <w:rPr>
                                 <w:sz w:val="20"/>
@@ -927,6 +966,7 @@
                               </w:rPr>
                               <w:t>5</w:t>
                             </w:r>
+                            <w:proofErr w:type="gramEnd"/>
                           </w:p>
                           <w:p>
                             <w:pPr>
@@ -966,6 +1006,7 @@
                               </w:rPr>
                               <w:tab/>
                             </w:r>
+                            <w:proofErr w:type="gramStart"/>
                             <w:r>
                               <w:rPr>
                                 <w:sz w:val="20"/>
@@ -982,6 +1023,7 @@
                               </w:rPr>
                               <w:t>5</w:t>
                             </w:r>
+                            <w:proofErr w:type="gramEnd"/>
                           </w:p>
                           <w:p>
                             <w:pPr>
@@ -1028,6 +1070,7 @@
                               </w:rPr>
                               <w:tab/>
                             </w:r>
+                            <w:proofErr w:type="gramStart"/>
                             <w:r>
                               <w:rPr>
                                 <w:sz w:val="20"/>
@@ -1044,6 +1087,7 @@
                               </w:rPr>
                               <w:t>7</w:t>
                             </w:r>
+                            <w:proofErr w:type="gramEnd"/>
                           </w:p>
                           <w:p>
                             <w:pPr>
@@ -1083,6 +1127,7 @@
                               </w:rPr>
                               <w:tab/>
                             </w:r>
+                            <w:proofErr w:type="gramStart"/>
                             <w:r>
                               <w:rPr>
                                 <w:sz w:val="20"/>
@@ -1105,6 +1150,7 @@
                               </w:rPr>
                               <w:t>8</w:t>
                             </w:r>
+                            <w:proofErr w:type="gramEnd"/>
                           </w:p>
                           <w:p>
                             <w:pPr>
@@ -1144,6 +1190,7 @@
                               </w:rPr>
                               <w:tab/>
                             </w:r>
+                            <w:proofErr w:type="gramStart"/>
                             <w:r>
                               <w:rPr>
                                 <w:sz w:val="20"/>
@@ -1166,6 +1213,7 @@
                               </w:rPr>
                               <w:t>9</w:t>
                             </w:r>
+                            <w:proofErr w:type="gramEnd"/>
                           </w:p>
                         </w:txbxContent>
                       </wps:txbx>
@@ -1184,7 +1232,7 @@
               </wp:anchor>
             </w:drawing>
           </mc:Choice>
-          <mc:Fallback xmlns:w16du="http://schemas.microsoft.com/office/word/2023/wordml/word16du" xmlns:w16sdtfl="http://schemas.microsoft.com/office/word/2024/wordml/sdtformatlock">
+          <mc:Fallback>
             <w:pict>
               <v:shapetype w14:anchorId="4C1B3709" id="_x0000_t202" coordsize="21600,21600" o:spt="202" path="m,l,21600r21600,l21600,xe">
                 <v:stroke joinstyle="miter"/>
@@ -3314,11 +3362,7 @@
           </mc:Choice>
           <mc:Fallback>
             <w:pict>
-              <v:shapetype w14:anchorId="2D7B6F3E" id="_x0000_t202" coordsize="21600,21600" o:spt="202" path="m,l,21600r21600,l21600,xe">
-                <v:stroke joinstyle="miter"/>
-                <v:path gradientshapeok="t" o:connecttype="rect"/>
-              </v:shapetype>
-              <v:shape id="_x0000_s1027" type="#_x0000_t202" style="position:absolute;margin-left:155.55pt;margin-top:16.65pt;width:206.75pt;height:262.4pt;z-index:251670528;visibility:visible;mso-wrap-style:square;mso-width-percent:0;mso-height-percent:200;mso-wrap-distance-left:9pt;mso-wrap-distance-top:3.6pt;mso-wrap-distance-right:9pt;mso-wrap-distance-bottom:3.6pt;mso-position-horizontal:right;mso-position-horizontal-relative:margin;mso-position-vertical:absolute;mso-position-vertical-relative:text;mso-width-percent:0;mso-height-percent:200;mso-width-relative:margin;mso-height-relative:margin;v-text-anchor:top" o:gfxdata="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" stroked="f">
+              <v:shape w14:anchorId="2D7B6F3E" id="_x0000_s1027" type="#_x0000_t202" style="position:absolute;margin-left:155.55pt;margin-top:16.65pt;width:206.75pt;height:262.4pt;z-index:251670528;visibility:visible;mso-wrap-style:square;mso-width-percent:0;mso-height-percent:200;mso-wrap-distance-left:9pt;mso-wrap-distance-top:3.6pt;mso-wrap-distance-right:9pt;mso-wrap-distance-bottom:3.6pt;mso-position-horizontal:right;mso-position-horizontal-relative:margin;mso-position-vertical:absolute;mso-position-vertical-relative:text;mso-width-percent:0;mso-height-percent:200;mso-width-relative:margin;mso-height-relative:margin;v-text-anchor:top" o:gfxdata="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" stroked="f">
                 <v:textbox style="mso-fit-shape-to-text:t">
                   <w:txbxContent>
                     <w:p>
@@ -3374,6 +3418,7 @@
                           <w:lang w:val="fr-FR"/>
                         </w:rPr>
                       </w:pPr>
+                      <w:proofErr w:type="spellStart"/>
                       <w:r>
                         <w:rPr>
                           <w:b/>
@@ -3384,6 +3429,7 @@
                         </w:rPr>
                         <w:t>Prerequisites</w:t>
                       </w:r>
+                      <w:proofErr w:type="spellEnd"/>
                       <w:r>
                         <w:rPr>
                           <w:b/>
@@ -4706,6 +4752,7 @@
         </w:rPr>
         <w:t xml:space="preserve">.NET 6.0 </w:t>
       </w:r>
+      <w:proofErr w:type="gramStart"/>
       <w:r>
         <w:rPr>
           <w:b/>
@@ -4739,87 +4786,87 @@
           <w:i/>
           <w:iCs/>
         </w:rPr>
-        <w:t>x86 or x64 depending on your system</w:t>
-      </w:r>
-    </w:p>
-    <w:p>
-      <w:pPr>
-        <w:rPr>
-          <w:sz w:val="20"/>
-          <w:szCs w:val="20"/>
-        </w:rPr>
-      </w:pPr>
-      <w:r>
-        <w:rPr>
-          <w:sz w:val="20"/>
-          <w:szCs w:val="20"/>
-        </w:rPr>
-        <w:t xml:space="preserve">Required </w:t>
-      </w:r>
-      <w:r>
-        <w:rPr>
-          <w:sz w:val="20"/>
-          <w:szCs w:val="20"/>
-        </w:rPr>
-        <w:t>by</w:t>
-      </w:r>
-      <w:r>
-        <w:rPr>
-          <w:sz w:val="20"/>
-          <w:szCs w:val="20"/>
-        </w:rPr>
-        <w:t xml:space="preserve"> the main Bridge Manager </w:t>
-      </w:r>
-      <w:r>
-        <w:rPr>
-          <w:sz w:val="20"/>
-          <w:szCs w:val="20"/>
-        </w:rPr>
-        <w:t>agent</w:t>
-      </w:r>
-      <w:r>
-        <w:rPr>
-          <w:sz w:val="20"/>
-          <w:szCs w:val="20"/>
-        </w:rPr>
-        <w:t xml:space="preserve"> </w:t>
-      </w:r>
-      <w:r>
-        <w:rPr>
-          <w:sz w:val="20"/>
-          <w:szCs w:val="20"/>
-        </w:rPr>
-        <w:t xml:space="preserve">and console </w:t>
-      </w:r>
-      <w:r>
-        <w:rPr>
-          <w:sz w:val="20"/>
-          <w:szCs w:val="20"/>
-        </w:rPr>
-        <w:t>application</w:t>
-      </w:r>
-      <w:r>
-        <w:rPr>
-          <w:sz w:val="20"/>
-          <w:szCs w:val="20"/>
-        </w:rPr>
-        <w:t>s</w:t>
-      </w:r>
-      <w:r>
-        <w:rPr>
-          <w:sz w:val="20"/>
-          <w:szCs w:val="20"/>
-        </w:rPr>
-        <w:t>.</w:t>
-      </w:r>
-    </w:p>
-    <w:p>
-      <w:pPr>
+        <w:t>x</w:t>
+      </w:r>
+      <w:proofErr w:type="gramEnd"/>
+      <w:r>
         <w:rPr>
           <w:i/>
           <w:iCs/>
         </w:rPr>
-      </w:pPr>
+        <w:t>86 or x64 depending on your system</w:t>
+      </w:r>
+    </w:p>
+    <w:p>
+      <w:pPr>
+        <w:rPr>
+          <w:sz w:val="20"/>
+          <w:szCs w:val="20"/>
+        </w:rPr>
+      </w:pPr>
+      <w:r>
+        <w:rPr>
+          <w:sz w:val="20"/>
+          <w:szCs w:val="20"/>
+        </w:rPr>
+        <w:t xml:space="preserve">Required </w:t>
+      </w:r>
+      <w:r>
+        <w:rPr>
+          <w:sz w:val="20"/>
+          <w:szCs w:val="20"/>
+        </w:rPr>
+        <w:t>by</w:t>
+      </w:r>
+      <w:r>
+        <w:rPr>
+          <w:sz w:val="20"/>
+          <w:szCs w:val="20"/>
+        </w:rPr>
+        <w:t xml:space="preserve"> the main Bridge Manager </w:t>
+      </w:r>
+      <w:r>
+        <w:rPr>
+          <w:sz w:val="20"/>
+          <w:szCs w:val="20"/>
+        </w:rPr>
+        <w:t>agent</w:t>
+      </w:r>
+      <w:r>
+        <w:rPr>
+          <w:sz w:val="20"/>
+          <w:szCs w:val="20"/>
+        </w:rPr>
+        <w:t xml:space="preserve"> </w:t>
+      </w:r>
+      <w:r>
+        <w:rPr>
+          <w:sz w:val="20"/>
+          <w:szCs w:val="20"/>
+        </w:rPr>
+        <w:t xml:space="preserve">and console </w:t>
+      </w:r>
+      <w:r>
+        <w:rPr>
+          <w:sz w:val="20"/>
+          <w:szCs w:val="20"/>
+        </w:rPr>
+        <w:t>application</w:t>
+      </w:r>
+      <w:r>
+        <w:rPr>
+          <w:sz w:val="20"/>
+          <w:szCs w:val="20"/>
+        </w:rPr>
+        <w:t>s</w:t>
+      </w:r>
+      <w:r>
+        <w:rPr>
+          <w:sz w:val="20"/>
+          <w:szCs w:val="20"/>
+        </w:rPr>
+        <w:t>.</w:t>
+      </w:r>
     </w:p>
     <w:p>
       <w:pPr>
@@ -4828,113 +4875,137 @@
           <w:iCs/>
         </w:rPr>
       </w:pPr>
-      <w:r>
-        <w:rPr>
-          <w:b/>
-          <w:bCs/>
-        </w:rPr>
-        <w:t xml:space="preserve">C++ 2015 Redistributable  </w:t>
-      </w:r>
-      <w:r>
+    </w:p>
+    <w:p>
+      <w:pPr>
         <w:rPr>
           <w:i/>
           <w:iCs/>
         </w:rPr>
-        <w:t>x86 or x64 depending on your system</w:t>
-      </w:r>
-    </w:p>
-    <w:p>
-      <w:pPr>
-        <w:rPr>
-          <w:sz w:val="20"/>
-          <w:szCs w:val="20"/>
-        </w:rPr>
-      </w:pPr>
-      <w:r>
-        <w:rPr>
-          <w:sz w:val="20"/>
-          <w:szCs w:val="20"/>
-        </w:rPr>
-        <w:t xml:space="preserve">Required </w:t>
-      </w:r>
-      <w:r>
-        <w:rPr>
-          <w:sz w:val="20"/>
-          <w:szCs w:val="20"/>
-        </w:rPr>
-        <w:t>by</w:t>
-      </w:r>
-      <w:r>
-        <w:rPr>
-          <w:sz w:val="20"/>
-          <w:szCs w:val="20"/>
-        </w:rPr>
-        <w:t xml:space="preserve"> the main Bridge Manager </w:t>
-      </w:r>
-      <w:r>
-        <w:rPr>
-          <w:sz w:val="20"/>
-          <w:szCs w:val="20"/>
-        </w:rPr>
-        <w:t>agent</w:t>
-      </w:r>
-      <w:r>
-        <w:rPr>
-          <w:sz w:val="20"/>
-          <w:szCs w:val="20"/>
-        </w:rPr>
-        <w:t xml:space="preserve"> </w:t>
-      </w:r>
-      <w:r>
-        <w:rPr>
-          <w:sz w:val="20"/>
-          <w:szCs w:val="20"/>
-        </w:rPr>
-        <w:t xml:space="preserve">and console </w:t>
-      </w:r>
-      <w:r>
-        <w:rPr>
-          <w:sz w:val="20"/>
-          <w:szCs w:val="20"/>
-        </w:rPr>
-        <w:t>application</w:t>
-      </w:r>
-      <w:r>
-        <w:rPr>
-          <w:sz w:val="20"/>
-          <w:szCs w:val="20"/>
-        </w:rPr>
-        <w:t>s</w:t>
-      </w:r>
-      <w:r>
-        <w:rPr>
-          <w:sz w:val="20"/>
-          <w:szCs w:val="20"/>
-        </w:rPr>
-        <w:t>.</w:t>
-      </w:r>
-      <w:r>
-        <w:rPr>
-          <w:sz w:val="20"/>
-          <w:szCs w:val="20"/>
-        </w:rPr>
-        <w:t xml:space="preserve"> If your operating system surpasses Windows 10 version 1809 (October 2018 Update) or Windows Server 2019, this should not need to be installed.</w:t>
-      </w:r>
-    </w:p>
-    <w:p>
-      <w:pPr>
+      </w:pPr>
+      <w:r>
+        <w:rPr>
+          <w:b/>
+          <w:bCs/>
+        </w:rPr>
+        <w:t xml:space="preserve">C++ 2015 </w:t>
+      </w:r>
+      <w:proofErr w:type="gramStart"/>
+      <w:r>
+        <w:rPr>
+          <w:b/>
+          <w:bCs/>
+        </w:rPr>
+        <w:t xml:space="preserve">Redistributable  </w:t>
+      </w:r>
+      <w:r>
         <w:rPr>
           <w:i/>
           <w:iCs/>
         </w:rPr>
-      </w:pPr>
-    </w:p>
-    <w:p>
-      <w:pPr>
+        <w:t>x</w:t>
+      </w:r>
+      <w:proofErr w:type="gramEnd"/>
+      <w:r>
         <w:rPr>
           <w:i/>
           <w:iCs/>
         </w:rPr>
+        <w:t>86 or x64 depending on your system</w:t>
+      </w:r>
+    </w:p>
+    <w:p>
+      <w:pPr>
+        <w:rPr>
+          <w:sz w:val="20"/>
+          <w:szCs w:val="20"/>
+        </w:rPr>
+      </w:pPr>
+      <w:r>
+        <w:rPr>
+          <w:sz w:val="20"/>
+          <w:szCs w:val="20"/>
+        </w:rPr>
+        <w:t xml:space="preserve">Required </w:t>
+      </w:r>
+      <w:r>
+        <w:rPr>
+          <w:sz w:val="20"/>
+          <w:szCs w:val="20"/>
+        </w:rPr>
+        <w:t>by</w:t>
+      </w:r>
+      <w:r>
+        <w:rPr>
+          <w:sz w:val="20"/>
+          <w:szCs w:val="20"/>
+        </w:rPr>
+        <w:t xml:space="preserve"> the main Bridge Manager </w:t>
+      </w:r>
+      <w:r>
+        <w:rPr>
+          <w:sz w:val="20"/>
+          <w:szCs w:val="20"/>
+        </w:rPr>
+        <w:t>agent</w:t>
+      </w:r>
+      <w:r>
+        <w:rPr>
+          <w:sz w:val="20"/>
+          <w:szCs w:val="20"/>
+        </w:rPr>
+        <w:t xml:space="preserve"> </w:t>
+      </w:r>
+      <w:r>
+        <w:rPr>
+          <w:sz w:val="20"/>
+          <w:szCs w:val="20"/>
+        </w:rPr>
+        <w:t xml:space="preserve">and console </w:t>
+      </w:r>
+      <w:r>
+        <w:rPr>
+          <w:sz w:val="20"/>
+          <w:szCs w:val="20"/>
+        </w:rPr>
+        <w:t>application</w:t>
+      </w:r>
+      <w:r>
+        <w:rPr>
+          <w:sz w:val="20"/>
+          <w:szCs w:val="20"/>
+        </w:rPr>
+        <w:t>s</w:t>
+      </w:r>
+      <w:r>
+        <w:rPr>
+          <w:sz w:val="20"/>
+          <w:szCs w:val="20"/>
+        </w:rPr>
+        <w:t>.</w:t>
+      </w:r>
+      <w:r>
+        <w:rPr>
+          <w:sz w:val="20"/>
+          <w:szCs w:val="20"/>
+        </w:rPr>
+        <w:t xml:space="preserve"> If your operating system surpasses Windows 10 version 1809 (October 2018 Update) or Windows Server 2019, this should not need to be installed.</w:t>
+      </w:r>
+    </w:p>
+    <w:p>
+      <w:pPr>
+        <w:rPr>
+          <w:i/>
+          <w:iCs/>
+        </w:rPr>
+      </w:pPr>
+    </w:p>
+    <w:p>
+      <w:pPr>
+        <w:rPr>
+          <w:i/>
+          <w:iCs/>
+        </w:rPr>
       </w:pPr>
       <w:r>
         <w:rPr>
@@ -4984,7 +5055,23 @@
           <w:sz w:val="20"/>
           <w:szCs w:val="20"/>
         </w:rPr>
-        <w:t xml:space="preserve"> and most should work without issue for Bridge manager. The 2017 and 2022 versions of SQL Server Express have been tested and operate without issue. The most important factor in determining which you should use is compatibility with your operating system, but also consider storage capacities if opting for an Express edition. SQL Server 2008 Express and later come</w:t>
+        <w:t xml:space="preserve"> and most should work without issue for Bridge manager. The 2017 and 2022 versions of SQL Server Express have been tested and operate without issue. The most important factor in determining which you should use is compatibility with your </w:t>
+      </w:r>
+      <w:proofErr w:type="gramStart"/>
+      <w:r>
+        <w:rPr>
+          <w:sz w:val="20"/>
+          <w:szCs w:val="20"/>
+        </w:rPr>
+        <w:t>operating system, but</w:t>
+      </w:r>
+      <w:proofErr w:type="gramEnd"/>
+      <w:r>
+        <w:rPr>
+          <w:sz w:val="20"/>
+          <w:szCs w:val="20"/>
+        </w:rPr>
+        <w:t xml:space="preserve"> also consider storage capacities if opting for an Express edition. SQL Server 2008 Express and later come</w:t>
       </w:r>
       <w:r>
         <w:rPr>
@@ -5364,7 +5451,23 @@
           <w:sz w:val="20"/>
           <w:szCs w:val="20"/>
         </w:rPr>
-        <w:t>to carry out all of its functions relating to SQL Server.</w:t>
+        <w:t xml:space="preserve">to carry out </w:t>
+      </w:r>
+      <w:proofErr w:type="gramStart"/>
+      <w:r>
+        <w:rPr>
+          <w:sz w:val="20"/>
+          <w:szCs w:val="20"/>
+        </w:rPr>
+        <w:t>all of</w:t>
+      </w:r>
+      <w:proofErr w:type="gramEnd"/>
+      <w:r>
+        <w:rPr>
+          <w:sz w:val="20"/>
+          <w:szCs w:val="20"/>
+        </w:rPr>
+        <w:t xml:space="preserve"> its functions relating to SQL Server.</w:t>
       </w:r>
     </w:p>
     <w:p>
@@ -5869,7 +5972,27 @@
           <w:sz w:val="20"/>
           <w:szCs w:val="20"/>
         </w:rPr>
-        <w:t>Creating and Restoring From Backups</w:t>
+        <w:t xml:space="preserve">Creating and Restoring </w:t>
+      </w:r>
+      <w:proofErr w:type="gramStart"/>
+      <w:r>
+        <w:rPr>
+          <w:b/>
+          <w:bCs/>
+          <w:sz w:val="20"/>
+          <w:szCs w:val="20"/>
+        </w:rPr>
+        <w:t>From</w:t>
+      </w:r>
+      <w:proofErr w:type="gramEnd"/>
+      <w:r>
+        <w:rPr>
+          <w:b/>
+          <w:bCs/>
+          <w:sz w:val="20"/>
+          <w:szCs w:val="20"/>
+        </w:rPr>
+        <w:t xml:space="preserve"> Backups</w:t>
       </w:r>
       <w:r>
         <w:rPr>
@@ -5949,7 +6072,23 @@
           <w:sz w:val="20"/>
           <w:szCs w:val="20"/>
         </w:rPr>
-        <w:t xml:space="preserve"> the console application. If everything was configured correctly, you should be presented with a message stating that the server name has been read</w:t>
+        <w:t xml:space="preserve"> the console application. If everything was configured correctly, you should be presented with a message stating that the </w:t>
+      </w:r>
+      <w:proofErr w:type="gramStart"/>
+      <w:r>
+        <w:rPr>
+          <w:sz w:val="20"/>
+          <w:szCs w:val="20"/>
+        </w:rPr>
+        <w:t>server</w:t>
+      </w:r>
+      <w:proofErr w:type="gramEnd"/>
+      <w:r>
+        <w:rPr>
+          <w:sz w:val="20"/>
+          <w:szCs w:val="20"/>
+        </w:rPr>
+        <w:t xml:space="preserve"> name has been read</w:t>
       </w:r>
       <w:r>
         <w:rPr>
@@ -6218,7 +6357,23 @@
           <w:sz w:val="20"/>
           <w:szCs w:val="20"/>
         </w:rPr>
-        <w:t xml:space="preserve">‘agent’ and press enter to navigate to the agent menu, and then type </w:t>
+        <w:t xml:space="preserve">‘agent’ and press enter to navigate to the agent </w:t>
+      </w:r>
+      <w:proofErr w:type="gramStart"/>
+      <w:r>
+        <w:rPr>
+          <w:sz w:val="20"/>
+          <w:szCs w:val="20"/>
+        </w:rPr>
+        <w:t>menu, and</w:t>
+      </w:r>
+      <w:proofErr w:type="gramEnd"/>
+      <w:r>
+        <w:rPr>
+          <w:sz w:val="20"/>
+          <w:szCs w:val="20"/>
+        </w:rPr>
+        <w:t xml:space="preserve"> then type </w:t>
       </w:r>
       <w:r>
         <w:rPr>
@@ -6317,7 +6472,23 @@
           <w:sz w:val="20"/>
           <w:szCs w:val="20"/>
         </w:rPr>
-        <w:t xml:space="preserve"> menu, and then run the help command again. You will note that some of these commands call for either a string or an int to be inserted at the end. A string represents text, and an int represents a whole number. If you read the explanation for ‘import organisation</w:t>
+        <w:t xml:space="preserve"> </w:t>
+      </w:r>
+      <w:proofErr w:type="gramStart"/>
+      <w:r>
+        <w:rPr>
+          <w:sz w:val="20"/>
+          <w:szCs w:val="20"/>
+        </w:rPr>
+        <w:t>menu, and</w:t>
+      </w:r>
+      <w:proofErr w:type="gramEnd"/>
+      <w:r>
+        <w:rPr>
+          <w:sz w:val="20"/>
+          <w:szCs w:val="20"/>
+        </w:rPr>
+        <w:t xml:space="preserve"> then run the help command again. You will note that some of these commands call for either a string or an int to be inserted at the end. A string represents text, and an int represents a whole number. If you read the explanation for ‘import organisation</w:t>
       </w:r>
       <w:r>
         <w:rPr>
@@ -6878,7 +7049,23 @@
           <w:sz w:val="20"/>
           <w:szCs w:val="20"/>
         </w:rPr>
-        <w:t xml:space="preserve"> You can also take a look </w:t>
+        <w:t xml:space="preserve"> You can also </w:t>
+      </w:r>
+      <w:proofErr w:type="gramStart"/>
+      <w:r>
+        <w:rPr>
+          <w:sz w:val="20"/>
+          <w:szCs w:val="20"/>
+        </w:rPr>
+        <w:t>take a look</w:t>
+      </w:r>
+      <w:proofErr w:type="gramEnd"/>
+      <w:r>
+        <w:rPr>
+          <w:sz w:val="20"/>
+          <w:szCs w:val="20"/>
+        </w:rPr>
+        <w:t xml:space="preserve"> </w:t>
       </w:r>
       <w:r>
         <w:rPr>
@@ -6976,7 +7163,23 @@
           <w:sz w:val="20"/>
           <w:szCs w:val="20"/>
         </w:rPr>
-        <w:t>second representing the password. Make sure that this file is set correctly in order for users to run custom select statements from the client’s Select Query Builder.</w:t>
+        <w:t xml:space="preserve">second representing the password. Make sure that this file is set correctly </w:t>
+      </w:r>
+      <w:proofErr w:type="gramStart"/>
+      <w:r>
+        <w:rPr>
+          <w:sz w:val="20"/>
+          <w:szCs w:val="20"/>
+        </w:rPr>
+        <w:t>in order for</w:t>
+      </w:r>
+      <w:proofErr w:type="gramEnd"/>
+      <w:r>
+        <w:rPr>
+          <w:sz w:val="20"/>
+          <w:szCs w:val="20"/>
+        </w:rPr>
+        <w:t xml:space="preserve"> users to run custom select statements from the client’s Select Query Builder.</w:t>
       </w:r>
     </w:p>
     <w:p>
@@ -7196,7 +7399,27 @@
           <w:sz w:val="40"/>
           <w:szCs w:val="40"/>
         </w:rPr>
-        <w:t>Creating and Restoring From Backups</w:t>
+        <w:t xml:space="preserve">Creating and Restoring </w:t>
+      </w:r>
+      <w:proofErr w:type="gramStart"/>
+      <w:r>
+        <w:rPr>
+          <w:b/>
+          <w:bCs/>
+          <w:sz w:val="40"/>
+          <w:szCs w:val="40"/>
+        </w:rPr>
+        <w:t>From</w:t>
+      </w:r>
+      <w:proofErr w:type="gramEnd"/>
+      <w:r>
+        <w:rPr>
+          <w:b/>
+          <w:bCs/>
+          <w:sz w:val="40"/>
+          <w:szCs w:val="40"/>
+        </w:rPr>
+        <w:t xml:space="preserve"> Backups</w:t>
       </w:r>
     </w:p>
     <w:p>
@@ -7493,14 +7716,46 @@
           <w:sz w:val="20"/>
           <w:szCs w:val="20"/>
         </w:rPr>
-        <w:t xml:space="preserve"> (the folder must still be named “Bridge Manager” in order for the console and agent to locate it)</w:t>
-      </w:r>
-      <w:r>
-        <w:rPr>
-          <w:sz w:val="20"/>
-          <w:szCs w:val="20"/>
-        </w:rPr>
-        <w:t xml:space="preserve">. If another program is currently accessing the database, SQL Server Management Studio for example, you may need to close this in order to </w:t>
+        <w:t xml:space="preserve"> (the folder must still be named “Bridge Manager” </w:t>
+      </w:r>
+      <w:proofErr w:type="gramStart"/>
+      <w:r>
+        <w:rPr>
+          <w:sz w:val="20"/>
+          <w:szCs w:val="20"/>
+        </w:rPr>
+        <w:t>in order for</w:t>
+      </w:r>
+      <w:proofErr w:type="gramEnd"/>
+      <w:r>
+        <w:rPr>
+          <w:sz w:val="20"/>
+          <w:szCs w:val="20"/>
+        </w:rPr>
+        <w:t xml:space="preserve"> the console and agent to locate it)</w:t>
+      </w:r>
+      <w:r>
+        <w:rPr>
+          <w:sz w:val="20"/>
+          <w:szCs w:val="20"/>
+        </w:rPr>
+        <w:t xml:space="preserve">. If another program is currently accessing the database, SQL Server Management Studio for example, you may need to close this </w:t>
+      </w:r>
+      <w:proofErr w:type="gramStart"/>
+      <w:r>
+        <w:rPr>
+          <w:sz w:val="20"/>
+          <w:szCs w:val="20"/>
+        </w:rPr>
+        <w:t>in order to</w:t>
+      </w:r>
+      <w:proofErr w:type="gramEnd"/>
+      <w:r>
+        <w:rPr>
+          <w:sz w:val="20"/>
+          <w:szCs w:val="20"/>
+        </w:rPr>
+        <w:t xml:space="preserve"> </w:t>
       </w:r>
       <w:r>
         <w:rPr>
@@ -8006,16 +8261,36 @@
           <w:sz w:val="20"/>
           <w:szCs w:val="20"/>
         </w:rPr>
-        <w:t xml:space="preserve"> t</w:t>
-      </w:r>
-      <w:r>
-        <w:rPr>
-          <w:b/>
-          <w:bCs/>
-          <w:sz w:val="20"/>
-          <w:szCs w:val="20"/>
-        </w:rPr>
-        <w:t>ype override</w:t>
+        <w:t xml:space="preserve"> </w:t>
+      </w:r>
+      <w:proofErr w:type="gramStart"/>
+      <w:r>
+        <w:rPr>
+          <w:b/>
+          <w:bCs/>
+          <w:sz w:val="20"/>
+          <w:szCs w:val="20"/>
+        </w:rPr>
+        <w:t>t</w:t>
+      </w:r>
+      <w:r>
+        <w:rPr>
+          <w:b/>
+          <w:bCs/>
+          <w:sz w:val="20"/>
+          <w:szCs w:val="20"/>
+        </w:rPr>
+        <w:t>ype</w:t>
+      </w:r>
+      <w:proofErr w:type="gramEnd"/>
+      <w:r>
+        <w:rPr>
+          <w:b/>
+          <w:bCs/>
+          <w:sz w:val="20"/>
+          <w:szCs w:val="20"/>
+        </w:rPr>
+        <w:t xml:space="preserve"> override</w:t>
       </w:r>
       <w:r>
         <w:rPr>
@@ -8228,7 +8503,23 @@
           <w:sz w:val="20"/>
           <w:szCs w:val="20"/>
         </w:rPr>
-        <w:t>After running the previous command to create type-overrides.txt, open it in a text editor. Instructions are provided at the top of the file – make sure to read these fully. Note that all lines beginning with “# ” will be ignored when loading overrides from the file. Once you are happy</w:t>
+        <w:t>After running the previous command to create type-overrides.txt, open it in a text editor. Instructions are provided at the top of the file – make sure to read these fully. Note that all lines beginning with “</w:t>
+      </w:r>
+      <w:proofErr w:type="gramStart"/>
+      <w:r>
+        <w:rPr>
+          <w:sz w:val="20"/>
+          <w:szCs w:val="20"/>
+        </w:rPr>
+        <w:t># ”</w:t>
+      </w:r>
+      <w:proofErr w:type="gramEnd"/>
+      <w:r>
+        <w:rPr>
+          <w:sz w:val="20"/>
+          <w:szCs w:val="20"/>
+        </w:rPr>
+        <w:t xml:space="preserve"> will be ignored when loading overrides from the file. Once you are happy</w:t>
       </w:r>
       <w:r>
         <w:rPr>
@@ -8517,7 +8808,23 @@
           <w:sz w:val="20"/>
           <w:szCs w:val="20"/>
         </w:rPr>
-        <w:t xml:space="preserve"> fully. Note that all lines beginning with “# ” will be ignored when loading </w:t>
+        <w:t xml:space="preserve"> fully. Note that all lines beginning with “</w:t>
+      </w:r>
+      <w:proofErr w:type="gramStart"/>
+      <w:r>
+        <w:rPr>
+          <w:sz w:val="20"/>
+          <w:szCs w:val="20"/>
+        </w:rPr>
+        <w:t># ”</w:t>
+      </w:r>
+      <w:proofErr w:type="gramEnd"/>
+      <w:r>
+        <w:rPr>
+          <w:sz w:val="20"/>
+          <w:szCs w:val="20"/>
+        </w:rPr>
+        <w:t xml:space="preserve"> will be ignored when loading </w:t>
       </w:r>
       <w:r>
         <w:rPr>
@@ -8722,7 +9029,23 @@
           <w:sz w:val="20"/>
           <w:szCs w:val="20"/>
         </w:rPr>
-        <w:t xml:space="preserve"> fully. Note that all lines beginning with “# ” will be ignored when loading friendly names from the file. Once you are happy, run the command. Any successfully read names will be summarised here and will be applied automatically after database creation (all friendly names are held in a dedicated table rather than being applied to the actual database structure in any way).</w:t>
+        <w:t xml:space="preserve"> fully. Note that all lines beginning with “</w:t>
+      </w:r>
+      <w:proofErr w:type="gramStart"/>
+      <w:r>
+        <w:rPr>
+          <w:sz w:val="20"/>
+          <w:szCs w:val="20"/>
+        </w:rPr>
+        <w:t># ”</w:t>
+      </w:r>
+      <w:proofErr w:type="gramEnd"/>
+      <w:r>
+        <w:rPr>
+          <w:sz w:val="20"/>
+          <w:szCs w:val="20"/>
+        </w:rPr>
+        <w:t xml:space="preserve"> will be ignored when loading friendly names from the file. Once you are happy, run the command. Any successfully read names will be summarised here and will be applied automatically after database creation (all friendly names are held in a dedicated table rather than being applied to the actual database structure in any way).</w:t>
       </w:r>
     </w:p>
     <w:p>
@@ -10796,6 +11119,7 @@
         </w:rPr>
         <w:t xml:space="preserve">.NET 6.0 </w:t>
       </w:r>
+      <w:proofErr w:type="gramStart"/>
       <w:r>
         <w:rPr>
           <w:b/>
@@ -10829,7 +11153,15 @@
           <w:i/>
           <w:iCs/>
         </w:rPr>
-        <w:t>x86 or x64 depending on your system</w:t>
+        <w:t>x</w:t>
+      </w:r>
+      <w:proofErr w:type="gramEnd"/>
+      <w:r>
+        <w:rPr>
+          <w:i/>
+          <w:iCs/>
+        </w:rPr>
+        <w:t>86 or x64 depending on your system</w:t>
       </w:r>
     </w:p>
     <w:p>
@@ -12475,7 +12807,92 @@
                 <w:sz w:val="20"/>
                 <w:szCs w:val="20"/>
               </w:rPr>
-              <w:t>Relates to Select Query Builder and Select Statement presets.</w:t>
+              <w:t xml:space="preserve">Relates to </w:t>
+            </w:r>
+            <w:r>
+              <w:rPr>
+                <w:sz w:val="20"/>
+                <w:szCs w:val="20"/>
+              </w:rPr>
+              <w:t xml:space="preserve">presets for the </w:t>
+            </w:r>
+            <w:r>
+              <w:rPr>
+                <w:i/>
+                <w:iCs/>
+                <w:sz w:val="20"/>
+                <w:szCs w:val="20"/>
+              </w:rPr>
+              <w:t>Select Query Builder</w:t>
+            </w:r>
+            <w:r>
+              <w:rPr>
+                <w:sz w:val="20"/>
+                <w:szCs w:val="20"/>
+              </w:rPr>
+              <w:t>,</w:t>
+            </w:r>
+            <w:r>
+              <w:rPr>
+                <w:sz w:val="20"/>
+                <w:szCs w:val="20"/>
+              </w:rPr>
+              <w:t xml:space="preserve"> </w:t>
+            </w:r>
+            <w:r>
+              <w:rPr>
+                <w:i/>
+                <w:iCs/>
+                <w:sz w:val="20"/>
+                <w:szCs w:val="20"/>
+              </w:rPr>
+              <w:t>Select Statement</w:t>
+            </w:r>
+            <w:r>
+              <w:rPr>
+                <w:sz w:val="20"/>
+                <w:szCs w:val="20"/>
+              </w:rPr>
+              <w:t xml:space="preserve">, and </w:t>
+            </w:r>
+            <w:r>
+              <w:rPr>
+                <w:i/>
+                <w:iCs/>
+                <w:sz w:val="20"/>
+                <w:szCs w:val="20"/>
+              </w:rPr>
+              <w:t>Report to</w:t>
+            </w:r>
+            <w:r>
+              <w:rPr>
+                <w:sz w:val="20"/>
+                <w:szCs w:val="20"/>
+              </w:rPr>
+              <w:t xml:space="preserve"> </w:t>
+            </w:r>
+            <w:r>
+              <w:rPr>
+                <w:i/>
+                <w:iCs/>
+                <w:sz w:val="20"/>
+                <w:szCs w:val="20"/>
+              </w:rPr>
+              <w:t>Templates</w:t>
+            </w:r>
+            <w:r>
+              <w:rPr>
+                <w:sz w:val="20"/>
+                <w:szCs w:val="20"/>
+              </w:rPr>
+              <w:t xml:space="preserve"> tools</w:t>
+            </w:r>
+            <w:r>
+              <w:rPr>
+                <w:sz w:val="20"/>
+                <w:szCs w:val="20"/>
+              </w:rPr>
+              <w:t>.</w:t>
             </w:r>
           </w:p>
         </w:tc>
@@ -13688,14 +14105,30 @@
           <w:sz w:val="20"/>
           <w:szCs w:val="20"/>
         </w:rPr>
-        <w:t xml:space="preserve">Bridge Manager’s database layout, and </w:t>
-      </w:r>
-      <w:r>
-        <w:rPr>
-          <w:sz w:val="20"/>
-          <w:szCs w:val="20"/>
-        </w:rPr>
-        <w:t xml:space="preserve">also </w:t>
+        <w:t xml:space="preserve">Bridge Manager’s database layout, </w:t>
+      </w:r>
+      <w:proofErr w:type="gramStart"/>
+      <w:r>
+        <w:rPr>
+          <w:sz w:val="20"/>
+          <w:szCs w:val="20"/>
+        </w:rPr>
+        <w:t xml:space="preserve">and </w:t>
+      </w:r>
+      <w:r>
+        <w:rPr>
+          <w:sz w:val="20"/>
+          <w:szCs w:val="20"/>
+        </w:rPr>
+        <w:t>also</w:t>
+      </w:r>
+      <w:proofErr w:type="gramEnd"/>
+      <w:r>
+        <w:rPr>
+          <w:sz w:val="20"/>
+          <w:szCs w:val="20"/>
+        </w:rPr>
+        <w:t xml:space="preserve"> </w:t>
       </w:r>
       <w:r>
         <w:rPr>
@@ -13971,12 +14404,21 @@
         </w:rPr>
         <w:br/>
       </w:r>
-      <w:r>
-        <w:rPr>
-          <w:sz w:val="20"/>
-          <w:szCs w:val="20"/>
-        </w:rPr>
-        <w:t xml:space="preserve">Non-editable columns that are integral to the software’s core functions may use friendly names to change how they appear across the application. See the </w:t>
+      <w:proofErr w:type="gramStart"/>
+      <w:r>
+        <w:rPr>
+          <w:sz w:val="20"/>
+          <w:szCs w:val="20"/>
+        </w:rPr>
+        <w:t>Non-editable</w:t>
+      </w:r>
+      <w:proofErr w:type="gramEnd"/>
+      <w:r>
+        <w:rPr>
+          <w:sz w:val="20"/>
+          <w:szCs w:val="20"/>
+        </w:rPr>
+        <w:t xml:space="preserve"> columns that are integral to the software’s core functions may use friendly names to change how they appear across the application. See the </w:t>
       </w:r>
       <w:r>
         <w:rPr>
@@ -15569,7 +16011,15 @@
           <w:sz w:val="20"/>
           <w:szCs w:val="20"/>
         </w:rPr>
-        <w:t>Placing this constraint on a column will force all</w:t>
+        <w:t xml:space="preserve">Placing this constraint on a column will force </w:t>
+      </w:r>
+      <w:proofErr w:type="gramStart"/>
+      <w:r>
+        <w:rPr>
+          <w:sz w:val="20"/>
+          <w:szCs w:val="20"/>
+        </w:rPr>
+        <w:t>all</w:t>
       </w:r>
       <w:r>
         <w:rPr>
@@ -15578,6 +16028,7 @@
         </w:rPr>
         <w:t xml:space="preserve"> of</w:t>
       </w:r>
+      <w:proofErr w:type="gramEnd"/>
       <w:r>
         <w:rPr>
           <w:sz w:val="20"/>
@@ -16056,7 +16507,23 @@
           <w:sz w:val="20"/>
           <w:szCs w:val="20"/>
         </w:rPr>
-        <w:t>Even with these safeguards in place, it is advised to leave core column types alone unless absolutely necessary, and to always back up the database before making any changes.</w:t>
+        <w:t xml:space="preserve">Even with these safeguards in place, it is advised to leave core column types alone unless </w:t>
+      </w:r>
+      <w:proofErr w:type="gramStart"/>
+      <w:r>
+        <w:rPr>
+          <w:sz w:val="20"/>
+          <w:szCs w:val="20"/>
+        </w:rPr>
+        <w:t>absolutely necessary</w:t>
+      </w:r>
+      <w:proofErr w:type="gramEnd"/>
+      <w:r>
+        <w:rPr>
+          <w:sz w:val="20"/>
+          <w:szCs w:val="20"/>
+        </w:rPr>
+        <w:t>, and to always back up the database before making any changes.</w:t>
       </w:r>
     </w:p>
     <w:p>
@@ -17279,6 +17746,7 @@
         </w:rPr>
         <w:t xml:space="preserve">Bridge Manager accounts with full admin rights have the capability to correct change reasons. This capability is restricted to administrators </w:t>
       </w:r>
+      <w:proofErr w:type="gramStart"/>
       <w:r>
         <w:rPr>
           <w:sz w:val="20"/>
@@ -17286,6 +17754,7 @@
         </w:rPr>
         <w:t>in order to</w:t>
       </w:r>
+      <w:proofErr w:type="gramEnd"/>
       <w:r>
         <w:rPr>
           <w:sz w:val="20"/>
@@ -18191,7 +18660,7 @@
 </file>
 
 <file path=word/endnotes.xml><?xml version="1.0" encoding="utf-8"?>
-<w:endnotes xmlns:wpc="http://schemas.microsoft.com/office/word/2010/wordprocessingCanvas" xmlns:cx="http://schemas.microsoft.com/office/drawing/2014/chartex" xmlns:cx1="http://schemas.microsoft.com/office/drawing/2015/9/8/chartex" xmlns:cx2="http://schemas.microsoft.com/office/drawing/2015/10/21/chartex" xmlns:cx3="http://schemas.microsoft.com/office/drawing/2016/5/9/chartex" xmlns:cx4="http://schemas.microsoft.com/office/drawing/2016/5/10/chartex" xmlns:cx5="http://schemas.microsoft.com/office/drawing/2016/5/11/chartex" xmlns:cx6="http://schemas.microsoft.com/office/drawing/2016/5/12/chartex" xmlns:cx7="http://schemas.microsoft.com/office/drawing/2016/5/13/chartex" xmlns:cx8="http://schemas.microsoft.com/office/drawing/2016/5/14/chartex" xmlns:mc="http://schemas.openxmlformats.org/markup-compatibility/2006" xmlns:aink="http://schemas.microsoft.com/office/drawing/2016/ink" xmlns:am3d="http://schemas.microsoft.com/office/drawing/2017/model3d" xmlns:o="urn:schemas-microsoft-com:office:office" xmlns:oel="http://schemas.microsoft.com/office/2019/extlst" xmlns:r="http://schemas.openxmlformats.org/officeDocument/2006/relationships" xmlns:m="http://schemas.openxmlformats.org/officeDocument/2006/math" xmlns:v="urn:schemas-microsoft-com:vml" xmlns:wp14="http://schemas.microsoft.com/office/word/2010/wordprocessingDrawing" xmlns:wp="http://schemas.openxmlformats.org/drawingml/2006/wordprocessingDrawing" xmlns:w10="urn:schemas-microsoft-com:office:word" xmlns:w="http://schemas.openxmlformats.org/wordprocessingml/2006/main" xmlns:w14="http://schemas.microsoft.com/office/word/2010/wordml" xmlns:w15="http://schemas.microsoft.com/office/word/2012/wordml" xmlns:w16cex="http://schemas.microsoft.com/office/word/2018/wordml/cex" xmlns:w16cid="http://schemas.microsoft.com/office/word/2016/wordml/cid" xmlns:w16="http://schemas.microsoft.com/office/word/2018/wordml" xmlns:w16sdtdh="http://schemas.microsoft.com/office/word/2020/wordml/sdtdatahash" xmlns:w16se="http://schemas.microsoft.com/office/word/2015/wordml/symex" xmlns:wpg="http://schemas.microsoft.com/office/word/2010/wordprocessingGroup" xmlns:wpi="http://schemas.microsoft.com/office/word/2010/wordprocessingInk" xmlns:wne="http://schemas.microsoft.com/office/word/2006/wordml" xmlns:wps="http://schemas.microsoft.com/office/word/2010/wordprocessingShape" mc:Ignorable="w14 w15 w16se w16cid w16 w16cex w16sdtdh wp14">
+<w:endnotes xmlns:wpc="http://schemas.microsoft.com/office/word/2010/wordprocessingCanvas" xmlns:cx="http://schemas.microsoft.com/office/drawing/2014/chartex" xmlns:cx1="http://schemas.microsoft.com/office/drawing/2015/9/8/chartex" xmlns:cx2="http://schemas.microsoft.com/office/drawing/2015/10/21/chartex" xmlns:cx3="http://schemas.microsoft.com/office/drawing/2016/5/9/chartex" xmlns:cx4="http://schemas.microsoft.com/office/drawing/2016/5/10/chartex" xmlns:cx5="http://schemas.microsoft.com/office/drawing/2016/5/11/chartex" xmlns:cx6="http://schemas.microsoft.com/office/drawing/2016/5/12/chartex" xmlns:cx7="http://schemas.microsoft.com/office/drawing/2016/5/13/chartex" xmlns:cx8="http://schemas.microsoft.com/office/drawing/2016/5/14/chartex" xmlns:mc="http://schemas.openxmlformats.org/markup-compatibility/2006" xmlns:aink="http://schemas.microsoft.com/office/drawing/2016/ink" xmlns:am3d="http://schemas.microsoft.com/office/drawing/2017/model3d" xmlns:o="urn:schemas-microsoft-com:office:office" xmlns:oel="http://schemas.microsoft.com/office/2019/extlst" xmlns:r="http://schemas.openxmlformats.org/officeDocument/2006/relationships" xmlns:m="http://schemas.openxmlformats.org/officeDocument/2006/math" xmlns:v="urn:schemas-microsoft-com:vml" xmlns:wp14="http://schemas.microsoft.com/office/word/2010/wordprocessingDrawing" xmlns:wp="http://schemas.openxmlformats.org/drawingml/2006/wordprocessingDrawing" xmlns:w10="urn:schemas-microsoft-com:office:word" xmlns:w="http://schemas.openxmlformats.org/wordprocessingml/2006/main" xmlns:w14="http://schemas.microsoft.com/office/word/2010/wordml" xmlns:w15="http://schemas.microsoft.com/office/word/2012/wordml" xmlns:w16cex="http://schemas.microsoft.com/office/word/2018/wordml/cex" xmlns:w16cid="http://schemas.microsoft.com/office/word/2016/wordml/cid" xmlns:w16="http://schemas.microsoft.com/office/word/2018/wordml" xmlns:w16du="http://schemas.microsoft.com/office/word/2023/wordml/word16du" xmlns:w16sdtdh="http://schemas.microsoft.com/office/word/2020/wordml/sdtdatahash" xmlns:w16sdtfl="http://schemas.microsoft.com/office/word/2024/wordml/sdtformatlock" xmlns:w16se="http://schemas.microsoft.com/office/word/2015/wordml/symex" xmlns:wpg="http://schemas.microsoft.com/office/word/2010/wordprocessingGroup" xmlns:wpi="http://schemas.microsoft.com/office/word/2010/wordprocessingInk" xmlns:wne="http://schemas.microsoft.com/office/word/2006/wordml" xmlns:wps="http://schemas.microsoft.com/office/word/2010/wordprocessingShape" mc:Ignorable="w14 w15 w16se w16cid w16 w16cex w16sdtdh w16sdtfl w16du wp14">
   <w:endnote w:type="separator" w:id="-1">
     <w:p>
       <w:pPr>
@@ -18216,7 +18685,7 @@
 </file>
 
 <file path=word/footer1.xml><?xml version="1.0" encoding="utf-8"?>
-<w:ftr xmlns:wpc="http://schemas.microsoft.com/office/word/2010/wordprocessingCanvas" xmlns:cx="http://schemas.microsoft.com/office/drawing/2014/chartex" xmlns:cx1="http://schemas.microsoft.com/office/drawing/2015/9/8/chartex" xmlns:cx2="http://schemas.microsoft.com/office/drawing/2015/10/21/chartex" xmlns:cx3="http://schemas.microsoft.com/office/drawing/2016/5/9/chartex" xmlns:cx4="http://schemas.microsoft.com/office/drawing/2016/5/10/chartex" xmlns:cx5="http://schemas.microsoft.com/office/drawing/2016/5/11/chartex" xmlns:cx6="http://schemas.microsoft.com/office/drawing/2016/5/12/chartex" xmlns:cx7="http://schemas.microsoft.com/office/drawing/2016/5/13/chartex" xmlns:cx8="http://schemas.microsoft.com/office/drawing/2016/5/14/chartex" xmlns:mc="http://schemas.openxmlformats.org/markup-compatibility/2006" xmlns:aink="http://schemas.microsoft.com/office/drawing/2016/ink" xmlns:am3d="http://schemas.microsoft.com/office/drawing/2017/model3d" xmlns:o="urn:schemas-microsoft-com:office:office" xmlns:oel="http://schemas.microsoft.com/office/2019/extlst" xmlns:r="http://schemas.openxmlformats.org/officeDocument/2006/relationships" xmlns:m="http://schemas.openxmlformats.org/officeDocument/2006/math" xmlns:v="urn:schemas-microsoft-com:vml" xmlns:wp14="http://schemas.microsoft.com/office/word/2010/wordprocessingDrawing" xmlns:wp="http://schemas.openxmlformats.org/drawingml/2006/wordprocessingDrawing" xmlns:w10="urn:schemas-microsoft-com:office:word" xmlns:w="http://schemas.openxmlformats.org/wordprocessingml/2006/main" xmlns:w14="http://schemas.microsoft.com/office/word/2010/wordml" xmlns:w15="http://schemas.microsoft.com/office/word/2012/wordml" xmlns:w16cex="http://schemas.microsoft.com/office/word/2018/wordml/cex" xmlns:w16cid="http://schemas.microsoft.com/office/word/2016/wordml/cid" xmlns:w16="http://schemas.microsoft.com/office/word/2018/wordml" xmlns:w16sdtdh="http://schemas.microsoft.com/office/word/2020/wordml/sdtdatahash" xmlns:w16se="http://schemas.microsoft.com/office/word/2015/wordml/symex" xmlns:wpg="http://schemas.microsoft.com/office/word/2010/wordprocessingGroup" xmlns:wpi="http://schemas.microsoft.com/office/word/2010/wordprocessingInk" xmlns:wne="http://schemas.microsoft.com/office/word/2006/wordml" xmlns:wps="http://schemas.microsoft.com/office/word/2010/wordprocessingShape" mc:Ignorable="w14 w15 w16se w16cid w16 w16cex w16sdtdh wp14">
+<w:ftr xmlns:wpc="http://schemas.microsoft.com/office/word/2010/wordprocessingCanvas" xmlns:cx="http://schemas.microsoft.com/office/drawing/2014/chartex" xmlns:cx1="http://schemas.microsoft.com/office/drawing/2015/9/8/chartex" xmlns:cx2="http://schemas.microsoft.com/office/drawing/2015/10/21/chartex" xmlns:cx3="http://schemas.microsoft.com/office/drawing/2016/5/9/chartex" xmlns:cx4="http://schemas.microsoft.com/office/drawing/2016/5/10/chartex" xmlns:cx5="http://schemas.microsoft.com/office/drawing/2016/5/11/chartex" xmlns:cx6="http://schemas.microsoft.com/office/drawing/2016/5/12/chartex" xmlns:cx7="http://schemas.microsoft.com/office/drawing/2016/5/13/chartex" xmlns:cx8="http://schemas.microsoft.com/office/drawing/2016/5/14/chartex" xmlns:mc="http://schemas.openxmlformats.org/markup-compatibility/2006" xmlns:aink="http://schemas.microsoft.com/office/drawing/2016/ink" xmlns:am3d="http://schemas.microsoft.com/office/drawing/2017/model3d" xmlns:o="urn:schemas-microsoft-com:office:office" xmlns:oel="http://schemas.microsoft.com/office/2019/extlst" xmlns:r="http://schemas.openxmlformats.org/officeDocument/2006/relationships" xmlns:m="http://schemas.openxmlformats.org/officeDocument/2006/math" xmlns:v="urn:schemas-microsoft-com:vml" xmlns:wp14="http://schemas.microsoft.com/office/word/2010/wordprocessingDrawing" xmlns:wp="http://schemas.openxmlformats.org/drawingml/2006/wordprocessingDrawing" xmlns:w10="urn:schemas-microsoft-com:office:word" xmlns:w="http://schemas.openxmlformats.org/wordprocessingml/2006/main" xmlns:w14="http://schemas.microsoft.com/office/word/2010/wordml" xmlns:w15="http://schemas.microsoft.com/office/word/2012/wordml" xmlns:w16cex="http://schemas.microsoft.com/office/word/2018/wordml/cex" xmlns:w16cid="http://schemas.microsoft.com/office/word/2016/wordml/cid" xmlns:w16="http://schemas.microsoft.com/office/word/2018/wordml" xmlns:w16du="http://schemas.microsoft.com/office/word/2023/wordml/word16du" xmlns:w16sdtdh="http://schemas.microsoft.com/office/word/2020/wordml/sdtdatahash" xmlns:w16sdtfl="http://schemas.microsoft.com/office/word/2024/wordml/sdtformatlock" xmlns:w16se="http://schemas.microsoft.com/office/word/2015/wordml/symex" xmlns:wpg="http://schemas.microsoft.com/office/word/2010/wordprocessingGroup" xmlns:wpi="http://schemas.microsoft.com/office/word/2010/wordprocessingInk" xmlns:wne="http://schemas.microsoft.com/office/word/2006/wordml" xmlns:wps="http://schemas.microsoft.com/office/word/2010/wordprocessingShape" mc:Ignorable="w14 w15 w16se w16cid w16 w16cex w16sdtdh w16sdtfl w16du wp14">
   <w:sdt>
     <w:sdtPr>
       <w:id w:val="1735817785"/>
@@ -18348,7 +18817,7 @@
             <v:shape id="_x0000_s1025" type="#_x0000_t75" style="position:absolute;left:0;text-align:left;margin-left:463.75pt;margin-top:.75pt;width:63.55pt;height:9.75pt;z-index:251659264;mso-position-horizontal-relative:text;mso-position-vertical-relative:text">
               <v:imagedata r:id="rId2" o:title=""/>
             </v:shape>
-            <o:OLEObject Type="Embed" ProgID="PBrush" ShapeID="_x0000_s1025" DrawAspect="Content" ObjectID="_1811932822" r:id="rId3"/>
+            <o:OLEObject Type="Embed" ProgID="PBrush" ShapeID="_x0000_s1025" DrawAspect="Content" ObjectID="_1831107509" r:id="rId3"/>
           </w:object>
         </w:r>
         <w:r>
@@ -18395,7 +18864,7 @@
 </file>
 
 <file path=word/footnotes.xml><?xml version="1.0" encoding="utf-8"?>
-<w:footnotes xmlns:wpc="http://schemas.microsoft.com/office/word/2010/wordprocessingCanvas" xmlns:cx="http://schemas.microsoft.com/office/drawing/2014/chartex" xmlns:cx1="http://schemas.microsoft.com/office/drawing/2015/9/8/chartex" xmlns:cx2="http://schemas.microsoft.com/office/drawing/2015/10/21/chartex" xmlns:cx3="http://schemas.microsoft.com/office/drawing/2016/5/9/chartex" xmlns:cx4="http://schemas.microsoft.com/office/drawing/2016/5/10/chartex" xmlns:cx5="http://schemas.microsoft.com/office/drawing/2016/5/11/chartex" xmlns:cx6="http://schemas.microsoft.com/office/drawing/2016/5/12/chartex" xmlns:cx7="http://schemas.microsoft.com/office/drawing/2016/5/13/chartex" xmlns:cx8="http://schemas.microsoft.com/office/drawing/2016/5/14/chartex" xmlns:mc="http://schemas.openxmlformats.org/markup-compatibility/2006" xmlns:aink="http://schemas.microsoft.com/office/drawing/2016/ink" xmlns:am3d="http://schemas.microsoft.com/office/drawing/2017/model3d" xmlns:o="urn:schemas-microsoft-com:office:office" xmlns:oel="http://schemas.microsoft.com/office/2019/extlst" xmlns:r="http://schemas.openxmlformats.org/officeDocument/2006/relationships" xmlns:m="http://schemas.openxmlformats.org/officeDocument/2006/math" xmlns:v="urn:schemas-microsoft-com:vml" xmlns:wp14="http://schemas.microsoft.com/office/word/2010/wordprocessingDrawing" xmlns:wp="http://schemas.openxmlformats.org/drawingml/2006/wordprocessingDrawing" xmlns:w10="urn:schemas-microsoft-com:office:word" xmlns:w="http://schemas.openxmlformats.org/wordprocessingml/2006/main" xmlns:w14="http://schemas.microsoft.com/office/word/2010/wordml" xmlns:w15="http://schemas.microsoft.com/office/word/2012/wordml" xmlns:w16cex="http://schemas.microsoft.com/office/word/2018/wordml/cex" xmlns:w16cid="http://schemas.microsoft.com/office/word/2016/wordml/cid" xmlns:w16="http://schemas.microsoft.com/office/word/2018/wordml" xmlns:w16sdtdh="http://schemas.microsoft.com/office/word/2020/wordml/sdtdatahash" xmlns:w16se="http://schemas.microsoft.com/office/word/2015/wordml/symex" xmlns:wpg="http://schemas.microsoft.com/office/word/2010/wordprocessingGroup" xmlns:wpi="http://schemas.microsoft.com/office/word/2010/wordprocessingInk" xmlns:wne="http://schemas.microsoft.com/office/word/2006/wordml" xmlns:wps="http://schemas.microsoft.com/office/word/2010/wordprocessingShape" mc:Ignorable="w14 w15 w16se w16cid w16 w16cex w16sdtdh wp14">
+<w:footnotes xmlns:wpc="http://schemas.microsoft.com/office/word/2010/wordprocessingCanvas" xmlns:cx="http://schemas.microsoft.com/office/drawing/2014/chartex" xmlns:cx1="http://schemas.microsoft.com/office/drawing/2015/9/8/chartex" xmlns:cx2="http://schemas.microsoft.com/office/drawing/2015/10/21/chartex" xmlns:cx3="http://schemas.microsoft.com/office/drawing/2016/5/9/chartex" xmlns:cx4="http://schemas.microsoft.com/office/drawing/2016/5/10/chartex" xmlns:cx5="http://schemas.microsoft.com/office/drawing/2016/5/11/chartex" xmlns:cx6="http://schemas.microsoft.com/office/drawing/2016/5/12/chartex" xmlns:cx7="http://schemas.microsoft.com/office/drawing/2016/5/13/chartex" xmlns:cx8="http://schemas.microsoft.com/office/drawing/2016/5/14/chartex" xmlns:mc="http://schemas.openxmlformats.org/markup-compatibility/2006" xmlns:aink="http://schemas.microsoft.com/office/drawing/2016/ink" xmlns:am3d="http://schemas.microsoft.com/office/drawing/2017/model3d" xmlns:o="urn:schemas-microsoft-com:office:office" xmlns:oel="http://schemas.microsoft.com/office/2019/extlst" xmlns:r="http://schemas.openxmlformats.org/officeDocument/2006/relationships" xmlns:m="http://schemas.openxmlformats.org/officeDocument/2006/math" xmlns:v="urn:schemas-microsoft-com:vml" xmlns:wp14="http://schemas.microsoft.com/office/word/2010/wordprocessingDrawing" xmlns:wp="http://schemas.openxmlformats.org/drawingml/2006/wordprocessingDrawing" xmlns:w10="urn:schemas-microsoft-com:office:word" xmlns:w="http://schemas.openxmlformats.org/wordprocessingml/2006/main" xmlns:w14="http://schemas.microsoft.com/office/word/2010/wordml" xmlns:w15="http://schemas.microsoft.com/office/word/2012/wordml" xmlns:w16cex="http://schemas.microsoft.com/office/word/2018/wordml/cex" xmlns:w16cid="http://schemas.microsoft.com/office/word/2016/wordml/cid" xmlns:w16="http://schemas.microsoft.com/office/word/2018/wordml" xmlns:w16du="http://schemas.microsoft.com/office/word/2023/wordml/word16du" xmlns:w16sdtdh="http://schemas.microsoft.com/office/word/2020/wordml/sdtdatahash" xmlns:w16sdtfl="http://schemas.microsoft.com/office/word/2024/wordml/sdtformatlock" xmlns:w16se="http://schemas.microsoft.com/office/word/2015/wordml/symex" xmlns:wpg="http://schemas.microsoft.com/office/word/2010/wordprocessingGroup" xmlns:wpi="http://schemas.microsoft.com/office/word/2010/wordprocessingInk" xmlns:wne="http://schemas.microsoft.com/office/word/2006/wordml" xmlns:wps="http://schemas.microsoft.com/office/word/2010/wordprocessingShape" mc:Ignorable="w14 w15 w16se w16cid w16 w16cex w16sdtdh w16sdtfl w16du wp14">
   <w:footnote w:type="separator" w:id="-1">
     <w:p>
       <w:pPr>
@@ -18420,7 +18889,7 @@
 </file>
 
 <file path=word/numbering.xml><?xml version="1.0" encoding="utf-8"?>
-<w:numbering xmlns:wpc="http://schemas.microsoft.com/office/word/2010/wordprocessingCanvas" xmlns:cx="http://schemas.microsoft.com/office/drawing/2014/chartex" xmlns:cx1="http://schemas.microsoft.com/office/drawing/2015/9/8/chartex" xmlns:cx2="http://schemas.microsoft.com/office/drawing/2015/10/21/chartex" xmlns:cx3="http://schemas.microsoft.com/office/drawing/2016/5/9/chartex" xmlns:cx4="http://schemas.microsoft.com/office/drawing/2016/5/10/chartex" xmlns:cx5="http://schemas.microsoft.com/office/drawing/2016/5/11/chartex" xmlns:cx6="http://schemas.microsoft.com/office/drawing/2016/5/12/chartex" xmlns:cx7="http://schemas.microsoft.com/office/drawing/2016/5/13/chartex" xmlns:cx8="http://schemas.microsoft.com/office/drawing/2016/5/14/chartex" xmlns:mc="http://schemas.openxmlformats.org/markup-compatibility/2006" xmlns:aink="http://schemas.microsoft.com/office/drawing/2016/ink" xmlns:am3d="http://schemas.microsoft.com/office/drawing/2017/model3d" xmlns:o="urn:schemas-microsoft-com:office:office" xmlns:oel="http://schemas.microsoft.com/office/2019/extlst" xmlns:r="http://schemas.openxmlformats.org/officeDocument/2006/relationships" xmlns:m="http://schemas.openxmlformats.org/officeDocument/2006/math" xmlns:v="urn:schemas-microsoft-com:vml" xmlns:wp14="http://schemas.microsoft.com/office/word/2010/wordprocessingDrawing" xmlns:wp="http://schemas.openxmlformats.org/drawingml/2006/wordprocessingDrawing" xmlns:w10="urn:schemas-microsoft-com:office:word" xmlns:w="http://schemas.openxmlformats.org/wordprocessingml/2006/main" xmlns:w14="http://schemas.microsoft.com/office/word/2010/wordml" xmlns:w15="http://schemas.microsoft.com/office/word/2012/wordml" xmlns:w16cex="http://schemas.microsoft.com/office/word/2018/wordml/cex" xmlns:w16cid="http://schemas.microsoft.com/office/word/2016/wordml/cid" xmlns:w16="http://schemas.microsoft.com/office/word/2018/wordml" xmlns:w16sdtdh="http://schemas.microsoft.com/office/word/2020/wordml/sdtdatahash" xmlns:w16se="http://schemas.microsoft.com/office/word/2015/wordml/symex" xmlns:wpg="http://schemas.microsoft.com/office/word/2010/wordprocessingGroup" xmlns:wpi="http://schemas.microsoft.com/office/word/2010/wordprocessingInk" xmlns:wne="http://schemas.microsoft.com/office/word/2006/wordml" xmlns:wps="http://schemas.microsoft.com/office/word/2010/wordprocessingShape" mc:Ignorable="w14 w15 w16se w16cid w16 w16cex w16sdtdh wp14">
+<w:numbering xmlns:wpc="http://schemas.microsoft.com/office/word/2010/wordprocessingCanvas" xmlns:cx="http://schemas.microsoft.com/office/drawing/2014/chartex" xmlns:cx1="http://schemas.microsoft.com/office/drawing/2015/9/8/chartex" xmlns:cx2="http://schemas.microsoft.com/office/drawing/2015/10/21/chartex" xmlns:cx3="http://schemas.microsoft.com/office/drawing/2016/5/9/chartex" xmlns:cx4="http://schemas.microsoft.com/office/drawing/2016/5/10/chartex" xmlns:cx5="http://schemas.microsoft.com/office/drawing/2016/5/11/chartex" xmlns:cx6="http://schemas.microsoft.com/office/drawing/2016/5/12/chartex" xmlns:cx7="http://schemas.microsoft.com/office/drawing/2016/5/13/chartex" xmlns:cx8="http://schemas.microsoft.com/office/drawing/2016/5/14/chartex" xmlns:mc="http://schemas.openxmlformats.org/markup-compatibility/2006" xmlns:aink="http://schemas.microsoft.com/office/drawing/2016/ink" xmlns:am3d="http://schemas.microsoft.com/office/drawing/2017/model3d" xmlns:o="urn:schemas-microsoft-com:office:office" xmlns:oel="http://schemas.microsoft.com/office/2019/extlst" xmlns:r="http://schemas.openxmlformats.org/officeDocument/2006/relationships" xmlns:m="http://schemas.openxmlformats.org/officeDocument/2006/math" xmlns:v="urn:schemas-microsoft-com:vml" xmlns:wp14="http://schemas.microsoft.com/office/word/2010/wordprocessingDrawing" xmlns:wp="http://schemas.openxmlformats.org/drawingml/2006/wordprocessingDrawing" xmlns:w10="urn:schemas-microsoft-com:office:word" xmlns:w="http://schemas.openxmlformats.org/wordprocessingml/2006/main" xmlns:w14="http://schemas.microsoft.com/office/word/2010/wordml" xmlns:w15="http://schemas.microsoft.com/office/word/2012/wordml" xmlns:w16cex="http://schemas.microsoft.com/office/word/2018/wordml/cex" xmlns:w16cid="http://schemas.microsoft.com/office/word/2016/wordml/cid" xmlns:w16="http://schemas.microsoft.com/office/word/2018/wordml" xmlns:w16du="http://schemas.microsoft.com/office/word/2023/wordml/word16du" xmlns:w16sdtdh="http://schemas.microsoft.com/office/word/2020/wordml/sdtdatahash" xmlns:w16sdtfl="http://schemas.microsoft.com/office/word/2024/wordml/sdtformatlock" xmlns:w16se="http://schemas.microsoft.com/office/word/2015/wordml/symex" xmlns:wpg="http://schemas.microsoft.com/office/word/2010/wordprocessingGroup" xmlns:wpi="http://schemas.microsoft.com/office/word/2010/wordprocessingInk" xmlns:wne="http://schemas.microsoft.com/office/word/2006/wordml" xmlns:wps="http://schemas.microsoft.com/office/word/2010/wordprocessingShape" mc:Ignorable="w14 w15 w16se w16cid w16 w16cex w16sdtdh w16sdtfl w16du wp14">
   <w:abstractNum w:abstractNumId="0" w15:restartNumberingAfterBreak="0">
     <w:nsid w:val="036618BC"/>
     <w:multiLevelType w:val="hybridMultilevel"/>
@@ -19770,7 +20239,7 @@
 </file>
 
 <file path=word/styles.xml><?xml version="1.0" encoding="utf-8"?>
-<w:styles xmlns:mc="http://schemas.openxmlformats.org/markup-compatibility/2006" xmlns:r="http://schemas.openxmlformats.org/officeDocument/2006/relationships" xmlns:w="http://schemas.openxmlformats.org/wordprocessingml/2006/main" xmlns:w14="http://schemas.microsoft.com/office/word/2010/wordml" xmlns:w15="http://schemas.microsoft.com/office/word/2012/wordml" xmlns:w16cex="http://schemas.microsoft.com/office/word/2018/wordml/cex" xmlns:w16cid="http://schemas.microsoft.com/office/word/2016/wordml/cid" xmlns:w16="http://schemas.microsoft.com/office/word/2018/wordml" xmlns:w16sdtdh="http://schemas.microsoft.com/office/word/2020/wordml/sdtdatahash" xmlns:w16se="http://schemas.microsoft.com/office/word/2015/wordml/symex" mc:Ignorable="w14 w15 w16se w16cid w16 w16cex w16sdtdh">
+<w:styles xmlns:mc="http://schemas.openxmlformats.org/markup-compatibility/2006" xmlns:r="http://schemas.openxmlformats.org/officeDocument/2006/relationships" xmlns:w="http://schemas.openxmlformats.org/wordprocessingml/2006/main" xmlns:w14="http://schemas.microsoft.com/office/word/2010/wordml" xmlns:w15="http://schemas.microsoft.com/office/word/2012/wordml" xmlns:w16cex="http://schemas.microsoft.com/office/word/2018/wordml/cex" xmlns:w16cid="http://schemas.microsoft.com/office/word/2016/wordml/cid" xmlns:w16="http://schemas.microsoft.com/office/word/2018/wordml" xmlns:w16du="http://schemas.microsoft.com/office/word/2023/wordml/word16du" xmlns:w16sdtdh="http://schemas.microsoft.com/office/word/2020/wordml/sdtdatahash" xmlns:w16sdtfl="http://schemas.microsoft.com/office/word/2024/wordml/sdtformatlock" xmlns:w16se="http://schemas.microsoft.com/office/word/2015/wordml/symex" mc:Ignorable="w14 w15 w16se w16cid w16 w16cex w16sdtdh w16sdtfl w16du">
   <w:docDefaults>
     <w:rPrDefault>
       <w:rPr>

</xml_diff>